<commit_message>
updated test cases to reflect issues
</commit_message>
<xml_diff>
--- a/Iteration 1/Test Cases/Test Cases/Iteration 1 - Test Cases v3.3.docx
+++ b/Iteration 1/Test Cases/Test Cases/Iteration 1 - Test Cases v3.3.docx
@@ -23288,10 +23288,7 @@
           <w:tcPr>
             <w:tcW w:w="1788" w:type="dxa"/>
           </w:tcPr>
-          <w:p>
-            <w:bookmarkStart w:id="42" w:name="_GoBack"/>
-            <w:bookmarkEnd w:id="42"/>
-          </w:p>
+          <w:p/>
         </w:tc>
       </w:tr>
     </w:tbl>
@@ -23315,7 +23312,7 @@
           <w:numId w:val="44"/>
         </w:numPr>
       </w:pPr>
-      <w:bookmarkStart w:id="43" w:name="_Toc400690506"/>
+      <w:bookmarkStart w:id="42" w:name="_Toc400690506"/>
       <w:r>
         <w:lastRenderedPageBreak/>
         <w:t xml:space="preserve">ORM Testing: </w:t>
@@ -23323,7 +23320,7 @@
       <w:r>
         <w:t>Deleting records from the password table</w:t>
       </w:r>
-      <w:bookmarkEnd w:id="43"/>
+      <w:bookmarkEnd w:id="42"/>
     </w:p>
     <w:tbl>
       <w:tblPr>
@@ -23731,7 +23728,7 @@
       <w:r>
         <w:br w:type="page"/>
       </w:r>
-      <w:bookmarkStart w:id="44" w:name="_Toc400690507"/>
+      <w:bookmarkStart w:id="43" w:name="_Toc400690507"/>
       <w:r>
         <w:lastRenderedPageBreak/>
         <w:t xml:space="preserve">ORM Testing: </w:t>
@@ -23739,7 +23736,7 @@
       <w:r>
         <w:t>Testing the Constraint on Foreign key</w:t>
       </w:r>
-      <w:bookmarkEnd w:id="44"/>
+      <w:bookmarkEnd w:id="43"/>
     </w:p>
     <w:tbl>
       <w:tblPr>
@@ -24110,12 +24107,12 @@
       <w:pPr>
         <w:pStyle w:val="Heading1"/>
       </w:pPr>
-      <w:bookmarkStart w:id="45" w:name="_Toc400690508"/>
+      <w:bookmarkStart w:id="44" w:name="_Toc400690508"/>
       <w:r>
         <w:lastRenderedPageBreak/>
         <w:t>Appendix</w:t>
       </w:r>
-      <w:bookmarkEnd w:id="45"/>
+      <w:bookmarkEnd w:id="44"/>
     </w:p>
     <w:p>
       <w:pPr>
@@ -24148,11 +24145,11 @@
         </w:rPr>
         <w:fldChar w:fldCharType="separate"/>
       </w:r>
-      <w:bookmarkStart w:id="46" w:name="_Toc400690509"/>
+      <w:bookmarkStart w:id="45" w:name="_Toc400690509"/>
       <w:r>
         <w:t>Client Table: Inserting legitimate data into the client table</w:t>
       </w:r>
-      <w:bookmarkEnd w:id="46"/>
+      <w:bookmarkEnd w:id="45"/>
       <w:r>
         <w:rPr>
           <w:highlight w:val="lightGray"/>
@@ -24168,8 +24165,8 @@
           <w:numId w:val="26"/>
         </w:numPr>
       </w:pPr>
-      <w:bookmarkStart w:id="47" w:name="_Toc400690510"/>
-      <w:bookmarkEnd w:id="47"/>
+      <w:bookmarkStart w:id="46" w:name="_Toc400690510"/>
+      <w:bookmarkEnd w:id="46"/>
     </w:p>
     <w:p>
       <w:pPr>
@@ -24277,11 +24274,11 @@
       <w:r>
         <w:fldChar w:fldCharType="separate"/>
       </w:r>
-      <w:bookmarkStart w:id="48" w:name="_Toc400690511"/>
+      <w:bookmarkStart w:id="47" w:name="_Toc400690511"/>
       <w:r>
         <w:t>Client Table: Inserting data that is too long into the client table</w:t>
       </w:r>
-      <w:bookmarkEnd w:id="48"/>
+      <w:bookmarkEnd w:id="47"/>
       <w:r>
         <w:fldChar w:fldCharType="end"/>
       </w:r>
@@ -24290,11 +24287,11 @@
       <w:pPr>
         <w:pStyle w:val="Heading3"/>
       </w:pPr>
-      <w:bookmarkStart w:id="49" w:name="_Toc400690512"/>
+      <w:bookmarkStart w:id="48" w:name="_Toc400690512"/>
       <w:r>
         <w:t>1.2.1.</w:t>
       </w:r>
-      <w:bookmarkEnd w:id="49"/>
+      <w:bookmarkEnd w:id="48"/>
     </w:p>
     <w:p>
       <w:pPr>
@@ -24415,14 +24412,14 @@
           <w:lang w:val="fr-FR"/>
         </w:rPr>
       </w:pPr>
-      <w:bookmarkStart w:id="50" w:name="_Toc400690513"/>
+      <w:bookmarkStart w:id="49" w:name="_Toc400690513"/>
       <w:r>
         <w:rPr>
           <w:lang w:val="fr-FR"/>
         </w:rPr>
         <w:t>1.2.2.</w:t>
       </w:r>
-      <w:bookmarkEnd w:id="50"/>
+      <w:bookmarkEnd w:id="49"/>
     </w:p>
     <w:p>
       <w:pPr>
@@ -24514,14 +24511,14 @@
           <w:lang w:val="fr-FR"/>
         </w:rPr>
       </w:pPr>
-      <w:bookmarkStart w:id="51" w:name="_Toc400690514"/>
+      <w:bookmarkStart w:id="50" w:name="_Toc400690514"/>
       <w:r>
         <w:rPr>
           <w:lang w:val="fr-FR"/>
         </w:rPr>
         <w:t>1.2.3.</w:t>
       </w:r>
-      <w:bookmarkEnd w:id="51"/>
+      <w:bookmarkEnd w:id="50"/>
     </w:p>
     <w:p>
       <w:pPr>
@@ -24625,14 +24622,14 @@
           <w:lang w:val="fr-FR"/>
         </w:rPr>
       </w:pPr>
-      <w:bookmarkStart w:id="52" w:name="_Toc400690515"/>
+      <w:bookmarkStart w:id="51" w:name="_Toc400690515"/>
       <w:r>
         <w:rPr>
           <w:lang w:val="fr-FR"/>
         </w:rPr>
         <w:t>1.2.4.</w:t>
       </w:r>
-      <w:bookmarkEnd w:id="52"/>
+      <w:bookmarkEnd w:id="51"/>
     </w:p>
     <w:p>
       <w:pPr>
@@ -24724,14 +24721,14 @@
           <w:lang w:val="fr-FR"/>
         </w:rPr>
       </w:pPr>
-      <w:bookmarkStart w:id="53" w:name="_Toc400690516"/>
+      <w:bookmarkStart w:id="52" w:name="_Toc400690516"/>
       <w:r>
         <w:rPr>
           <w:lang w:val="fr-FR"/>
         </w:rPr>
         <w:t>1.2.5.</w:t>
       </w:r>
-      <w:bookmarkEnd w:id="53"/>
+      <w:bookmarkEnd w:id="52"/>
     </w:p>
     <w:p>
       <w:pPr>
@@ -24841,14 +24838,14 @@
           <w:lang w:val="fr-FR"/>
         </w:rPr>
       </w:pPr>
-      <w:bookmarkStart w:id="54" w:name="_Toc400690517"/>
+      <w:bookmarkStart w:id="53" w:name="_Toc400690517"/>
       <w:r>
         <w:rPr>
           <w:lang w:val="fr-FR"/>
         </w:rPr>
         <w:t>1.2.6.</w:t>
       </w:r>
-      <w:bookmarkEnd w:id="54"/>
+      <w:bookmarkEnd w:id="53"/>
     </w:p>
     <w:p>
       <w:pPr>
@@ -24958,14 +24955,14 @@
           <w:lang w:val="fr-FR"/>
         </w:rPr>
       </w:pPr>
-      <w:bookmarkStart w:id="55" w:name="_Toc400690518"/>
+      <w:bookmarkStart w:id="54" w:name="_Toc400690518"/>
       <w:r>
         <w:rPr>
           <w:lang w:val="fr-FR"/>
         </w:rPr>
         <w:t>1.2.7.</w:t>
       </w:r>
-      <w:bookmarkEnd w:id="55"/>
+      <w:bookmarkEnd w:id="54"/>
     </w:p>
     <w:p>
       <w:pPr>
@@ -25082,11 +25079,11 @@
       <w:r>
         <w:fldChar w:fldCharType="separate"/>
       </w:r>
-      <w:bookmarkStart w:id="56" w:name="_Toc400690519"/>
+      <w:bookmarkStart w:id="55" w:name="_Toc400690519"/>
       <w:r>
         <w:t>Client Table: Executing an insert command with data missing</w:t>
       </w:r>
-      <w:bookmarkEnd w:id="56"/>
+      <w:bookmarkEnd w:id="55"/>
       <w:r>
         <w:fldChar w:fldCharType="end"/>
       </w:r>
@@ -25099,8 +25096,8 @@
           <w:numId w:val="26"/>
         </w:numPr>
       </w:pPr>
-      <w:bookmarkStart w:id="57" w:name="_Toc400690520"/>
-      <w:bookmarkEnd w:id="57"/>
+      <w:bookmarkStart w:id="56" w:name="_Toc400690520"/>
+      <w:bookmarkEnd w:id="56"/>
     </w:p>
     <w:p>
       <w:pPr>
@@ -25172,8 +25169,8 @@
           <w:numId w:val="26"/>
         </w:numPr>
       </w:pPr>
-      <w:bookmarkStart w:id="58" w:name="_Toc400690521"/>
-      <w:bookmarkEnd w:id="58"/>
+      <w:bookmarkStart w:id="57" w:name="_Toc400690521"/>
+      <w:bookmarkEnd w:id="57"/>
     </w:p>
     <w:p>
       <w:pPr>
@@ -25245,8 +25242,8 @@
           <w:numId w:val="26"/>
         </w:numPr>
       </w:pPr>
-      <w:bookmarkStart w:id="59" w:name="_Toc400690522"/>
-      <w:bookmarkEnd w:id="59"/>
+      <w:bookmarkStart w:id="58" w:name="_Toc400690522"/>
+      <w:bookmarkEnd w:id="58"/>
     </w:p>
     <w:p>
       <w:pPr>
@@ -25318,8 +25315,8 @@
           <w:numId w:val="26"/>
         </w:numPr>
       </w:pPr>
-      <w:bookmarkStart w:id="60" w:name="_Toc400690523"/>
-      <w:bookmarkEnd w:id="60"/>
+      <w:bookmarkStart w:id="59" w:name="_Toc400690523"/>
+      <w:bookmarkEnd w:id="59"/>
     </w:p>
     <w:p>
       <w:pPr>
@@ -25397,8 +25394,8 @@
           <w:numId w:val="26"/>
         </w:numPr>
       </w:pPr>
-      <w:bookmarkStart w:id="61" w:name="_Toc400690524"/>
-      <w:bookmarkEnd w:id="61"/>
+      <w:bookmarkStart w:id="60" w:name="_Toc400690524"/>
+      <w:bookmarkEnd w:id="60"/>
     </w:p>
     <w:p>
       <w:pPr>
@@ -25478,8 +25475,8 @@
           <w:numId w:val="26"/>
         </w:numPr>
       </w:pPr>
-      <w:bookmarkStart w:id="62" w:name="_Toc400690525"/>
-      <w:bookmarkEnd w:id="62"/>
+      <w:bookmarkStart w:id="61" w:name="_Toc400690525"/>
+      <w:bookmarkEnd w:id="61"/>
     </w:p>
     <w:p>
       <w:pPr>
@@ -25551,8 +25548,8 @@
           <w:numId w:val="26"/>
         </w:numPr>
       </w:pPr>
-      <w:bookmarkStart w:id="63" w:name="_Toc400690526"/>
-      <w:bookmarkEnd w:id="63"/>
+      <w:bookmarkStart w:id="62" w:name="_Toc400690526"/>
+      <w:bookmarkEnd w:id="62"/>
     </w:p>
     <w:p>
       <w:pPr>
@@ -25640,11 +25637,11 @@
       <w:r>
         <w:fldChar w:fldCharType="separate"/>
       </w:r>
-      <w:bookmarkStart w:id="64" w:name="_Toc400690527"/>
+      <w:bookmarkStart w:id="63" w:name="_Toc400690527"/>
       <w:r>
         <w:t>Client Table: Deleting records from the table</w:t>
       </w:r>
-      <w:bookmarkEnd w:id="64"/>
+      <w:bookmarkEnd w:id="63"/>
       <w:r>
         <w:fldChar w:fldCharType="end"/>
       </w:r>
@@ -25657,8 +25654,8 @@
           <w:numId w:val="26"/>
         </w:numPr>
       </w:pPr>
-      <w:bookmarkStart w:id="65" w:name="_Toc400690528"/>
-      <w:bookmarkEnd w:id="65"/>
+      <w:bookmarkStart w:id="64" w:name="_Toc400690528"/>
+      <w:bookmarkEnd w:id="64"/>
     </w:p>
     <w:p>
       <w:pPr>
@@ -25807,8 +25804,8 @@
           <w:numId w:val="26"/>
         </w:numPr>
       </w:pPr>
-      <w:bookmarkStart w:id="66" w:name="_Toc400690529"/>
-      <w:bookmarkEnd w:id="66"/>
+      <w:bookmarkStart w:id="65" w:name="_Toc400690529"/>
+      <w:bookmarkEnd w:id="65"/>
     </w:p>
     <w:p>
       <w:pPr>
@@ -25957,11 +25954,11 @@
       <w:r>
         <w:fldChar w:fldCharType="separate"/>
       </w:r>
-      <w:bookmarkStart w:id="67" w:name="_Toc400690530"/>
+      <w:bookmarkStart w:id="66" w:name="_Toc400690530"/>
       <w:r>
         <w:t>Client Table: Update the data for a given record</w:t>
       </w:r>
-      <w:bookmarkEnd w:id="67"/>
+      <w:bookmarkEnd w:id="66"/>
       <w:r>
         <w:fldChar w:fldCharType="end"/>
       </w:r>
@@ -25974,8 +25971,8 @@
           <w:numId w:val="26"/>
         </w:numPr>
       </w:pPr>
-      <w:bookmarkStart w:id="68" w:name="_Toc400690531"/>
-      <w:bookmarkEnd w:id="68"/>
+      <w:bookmarkStart w:id="67" w:name="_Toc400690531"/>
+      <w:bookmarkEnd w:id="67"/>
     </w:p>
     <w:p>
       <w:pPr>
@@ -26126,8 +26123,8 @@
           <w:numId w:val="26"/>
         </w:numPr>
       </w:pPr>
-      <w:bookmarkStart w:id="69" w:name="_Toc400690532"/>
-      <w:bookmarkEnd w:id="69"/>
+      <w:bookmarkStart w:id="68" w:name="_Toc400690532"/>
+      <w:bookmarkEnd w:id="68"/>
     </w:p>
     <w:p>
       <w:pPr>
@@ -26281,8 +26278,8 @@
           <w:color w:val="4F81BD" w:themeColor="accent1"/>
         </w:rPr>
       </w:pPr>
-      <w:bookmarkStart w:id="70" w:name="_Toc400690533"/>
-      <w:bookmarkEnd w:id="70"/>
+      <w:bookmarkStart w:id="69" w:name="_Toc400690533"/>
+      <w:bookmarkEnd w:id="69"/>
     </w:p>
     <w:p>
       <w:pPr>
@@ -26428,8 +26425,8 @@
           <w:numId w:val="26"/>
         </w:numPr>
       </w:pPr>
-      <w:bookmarkStart w:id="71" w:name="_Toc400690534"/>
-      <w:bookmarkEnd w:id="71"/>
+      <w:bookmarkStart w:id="70" w:name="_Toc400690534"/>
+      <w:bookmarkEnd w:id="70"/>
     </w:p>
     <w:p>
       <w:pPr>
@@ -26581,8 +26578,8 @@
           <w:numId w:val="26"/>
         </w:numPr>
       </w:pPr>
-      <w:bookmarkStart w:id="72" w:name="_Toc400690535"/>
-      <w:bookmarkEnd w:id="72"/>
+      <w:bookmarkStart w:id="71" w:name="_Toc400690535"/>
+      <w:bookmarkEnd w:id="71"/>
     </w:p>
     <w:p>
       <w:pPr>
@@ -26728,8 +26725,8 @@
           <w:numId w:val="26"/>
         </w:numPr>
       </w:pPr>
-      <w:bookmarkStart w:id="73" w:name="_Toc400690536"/>
-      <w:bookmarkEnd w:id="73"/>
+      <w:bookmarkStart w:id="72" w:name="_Toc400690536"/>
+      <w:bookmarkEnd w:id="72"/>
     </w:p>
     <w:p>
       <w:pPr>
@@ -26875,8 +26872,8 @@
           <w:numId w:val="26"/>
         </w:numPr>
       </w:pPr>
-      <w:bookmarkStart w:id="74" w:name="_Toc400690537"/>
-      <w:bookmarkEnd w:id="74"/>
+      <w:bookmarkStart w:id="73" w:name="_Toc400690537"/>
+      <w:bookmarkEnd w:id="73"/>
     </w:p>
     <w:p>
       <w:pPr>
@@ -27022,8 +27019,8 @@
           <w:numId w:val="26"/>
         </w:numPr>
       </w:pPr>
-      <w:bookmarkStart w:id="75" w:name="_Toc400690538"/>
-      <w:bookmarkEnd w:id="75"/>
+      <w:bookmarkStart w:id="74" w:name="_Toc400690538"/>
+      <w:bookmarkEnd w:id="74"/>
     </w:p>
     <w:p>
       <w:pPr>
@@ -27140,8 +27137,8 @@
           <w:numId w:val="26"/>
         </w:numPr>
       </w:pPr>
-      <w:bookmarkStart w:id="76" w:name="_Toc400690539"/>
-      <w:bookmarkEnd w:id="76"/>
+      <w:bookmarkStart w:id="75" w:name="_Toc400690539"/>
+      <w:bookmarkEnd w:id="75"/>
     </w:p>
     <w:p>
       <w:pPr>
@@ -27262,11 +27259,11 @@
       <w:r>
         <w:fldChar w:fldCharType="separate"/>
       </w:r>
-      <w:bookmarkStart w:id="77" w:name="_Toc400690540"/>
+      <w:bookmarkStart w:id="76" w:name="_Toc400690540"/>
       <w:r>
         <w:t>Password Table: Inserting legitimate data into the password table</w:t>
       </w:r>
-      <w:bookmarkEnd w:id="77"/>
+      <w:bookmarkEnd w:id="76"/>
       <w:r>
         <w:fldChar w:fldCharType="end"/>
       </w:r>
@@ -27279,8 +27276,8 @@
           <w:numId w:val="26"/>
         </w:numPr>
       </w:pPr>
-      <w:bookmarkStart w:id="78" w:name="_Toc400690541"/>
-      <w:bookmarkEnd w:id="78"/>
+      <w:bookmarkStart w:id="77" w:name="_Toc400690541"/>
+      <w:bookmarkEnd w:id="77"/>
     </w:p>
     <w:p>
       <w:pPr>
@@ -27392,21 +27389,11 @@
       <w:r>
         <w:t xml:space="preserve">, </w:t>
       </w:r>
-      <w:proofErr w:type="gramStart"/>
-      <w:r>
-        <w:t>crypt(</w:t>
-      </w:r>
-      <w:proofErr w:type="gramEnd"/>
       <w:r>
         <w:t xml:space="preserve">‘password’, </w:t>
       </w:r>
-      <w:proofErr w:type="spellStart"/>
-      <w:r>
-        <w:t>gen_salt</w:t>
-      </w:r>
-      <w:proofErr w:type="spellEnd"/>
-      <w:r>
-        <w:t>(‘md5’)), TRUE, 10/10/2014);</w:t>
+      <w:r>
+        <w:t>TRUE, 10/10/2014);</w:t>
       </w:r>
       <w:r>
         <w:t xml:space="preserve"> </w:t>
@@ -27436,11 +27423,11 @@
       <w:r>
         <w:fldChar w:fldCharType="separate"/>
       </w:r>
-      <w:bookmarkStart w:id="79" w:name="_Toc400690542"/>
+      <w:bookmarkStart w:id="78" w:name="_Toc400690542"/>
       <w:r>
         <w:t>Password Table: Inserting illegitimate data into the password table</w:t>
       </w:r>
-      <w:bookmarkEnd w:id="79"/>
+      <w:bookmarkEnd w:id="78"/>
       <w:r>
         <w:fldChar w:fldCharType="end"/>
       </w:r>
@@ -27453,8 +27440,8 @@
           <w:numId w:val="26"/>
         </w:numPr>
       </w:pPr>
-      <w:bookmarkStart w:id="80" w:name="_Toc400690543"/>
-      <w:bookmarkEnd w:id="80"/>
+      <w:bookmarkStart w:id="79" w:name="_Toc400690543"/>
+      <w:bookmarkEnd w:id="79"/>
     </w:p>
     <w:p>
       <w:pPr>
@@ -27501,23 +27488,19 @@
       </w:r>
       <w:proofErr w:type="spellEnd"/>
       <w:r>
-        <w:t xml:space="preserve">’, </w:t>
-      </w:r>
-      <w:proofErr w:type="gramStart"/>
-      <w:r>
-        <w:t>crypt(</w:t>
-      </w:r>
-      <w:proofErr w:type="gramEnd"/>
-      <w:r>
-        <w:t xml:space="preserve">‘password’, </w:t>
-      </w:r>
-      <w:proofErr w:type="spellStart"/>
-      <w:r>
-        <w:t>gen_salt</w:t>
-      </w:r>
-      <w:proofErr w:type="spellEnd"/>
-      <w:r>
-        <w:t xml:space="preserve">(‘md5’)), TRUE, 10/10/2014); </w:t>
+        <w:t>’</w:t>
+      </w:r>
+      <w:r>
+        <w:t>,</w:t>
+      </w:r>
+      <w:r>
+        <w:t xml:space="preserve"> </w:t>
+      </w:r>
+      <w:r>
+        <w:t>‘password’</w:t>
+      </w:r>
+      <w:r>
+        <w:t xml:space="preserve">, TRUE, 10/10/2014); </w:t>
       </w:r>
     </w:p>
     <w:p>
@@ -27534,8 +27517,8 @@
           <w:numId w:val="26"/>
         </w:numPr>
       </w:pPr>
-      <w:bookmarkStart w:id="81" w:name="_Toc400690544"/>
-      <w:bookmarkEnd w:id="81"/>
+      <w:bookmarkStart w:id="80" w:name="_Toc400690544"/>
+      <w:bookmarkEnd w:id="80"/>
     </w:p>
     <w:p>
       <w:pPr>
@@ -27570,13 +27553,14 @@
       <w:r>
         <w:t xml:space="preserve">VALUES (‘test’, crypt(‘passwordpasswordpasswordpasswordpasswordpasswordpasswordpasswordpasswordpasswordpasswordpasswordpasswordpasswordpasswordpasswordpasswordpasswordpasswordpasswordpasswordpasswordpasswordpasswordpasswordpasswordpasswordpasswordpasswordpasswordpasswordpassword’, </w:t>
       </w:r>
-      <w:proofErr w:type="spellStart"/>
-      <w:r>
-        <w:t>gen_salt</w:t>
-      </w:r>
-      <w:proofErr w:type="spellEnd"/>
-      <w:r>
-        <w:t xml:space="preserve">(‘md5’)), TRUE, 10/10/2014); </w:t>
+      <w:r>
+        <w:t>‘password’</w:t>
+      </w:r>
+      <w:r>
+        <w:t xml:space="preserve">, </w:t>
+      </w:r>
+      <w:r>
+        <w:t xml:space="preserve">TRUE, 10/10/2014); </w:t>
       </w:r>
     </w:p>
     <w:p>
@@ -27587,8 +27571,8 @@
           <w:numId w:val="26"/>
         </w:numPr>
       </w:pPr>
-      <w:bookmarkStart w:id="82" w:name="_Toc400690545"/>
-      <w:bookmarkEnd w:id="82"/>
+      <w:bookmarkStart w:id="81" w:name="_Toc400690545"/>
+      <w:bookmarkEnd w:id="81"/>
     </w:p>
     <w:p>
       <w:pPr>
@@ -27623,21 +27607,22 @@
       <w:r>
         <w:t xml:space="preserve">VALUES (test, </w:t>
       </w:r>
+      <w:r>
+        <w:t xml:space="preserve">‘password’, </w:t>
+      </w:r>
       <w:proofErr w:type="gramStart"/>
       <w:r>
-        <w:t>crypt(</w:t>
+        <w:t>‘password’</w:t>
+      </w:r>
+      <w:r>
+        <w:t xml:space="preserve"> ,</w:t>
       </w:r>
       <w:proofErr w:type="gramEnd"/>
       <w:r>
-        <w:t xml:space="preserve">‘password’, </w:t>
-      </w:r>
-      <w:proofErr w:type="spellStart"/>
-      <w:r>
-        <w:t>gen_salt</w:t>
-      </w:r>
-      <w:proofErr w:type="spellEnd"/>
-      <w:r>
-        <w:t>(‘md5’)), ‘</w:t>
+        <w:t xml:space="preserve"> </w:t>
+      </w:r>
+      <w:r>
+        <w:t>‘</w:t>
       </w:r>
       <w:r>
         <w:t>test’</w:t>
@@ -27660,8 +27645,8 @@
           <w:numId w:val="26"/>
         </w:numPr>
       </w:pPr>
-      <w:bookmarkStart w:id="83" w:name="_Toc400690546"/>
-      <w:bookmarkEnd w:id="83"/>
+      <w:bookmarkStart w:id="82" w:name="_Toc400690546"/>
+      <w:bookmarkEnd w:id="82"/>
     </w:p>
     <w:p>
       <w:pPr>
@@ -27696,21 +27681,14 @@
       <w:r>
         <w:t xml:space="preserve">VALUES (test, </w:t>
       </w:r>
-      <w:proofErr w:type="gramStart"/>
-      <w:r>
-        <w:t>crypt(</w:t>
-      </w:r>
-      <w:proofErr w:type="gramEnd"/>
-      <w:r>
-        <w:t xml:space="preserve">‘password’, </w:t>
-      </w:r>
-      <w:proofErr w:type="spellStart"/>
-      <w:r>
-        <w:t>gen_salt</w:t>
-      </w:r>
-      <w:proofErr w:type="spellEnd"/>
-      <w:r>
-        <w:t xml:space="preserve">(‘md5’)), TRUE, 19/17/1993); </w:t>
+      <w:r>
+        <w:t>‘password’</w:t>
+      </w:r>
+      <w:r>
+        <w:t xml:space="preserve">, </w:t>
+      </w:r>
+      <w:r>
+        <w:t xml:space="preserve">TRUE, 19/17/1993); </w:t>
       </w:r>
     </w:p>
     <w:p>
@@ -27736,11 +27714,11 @@
       <w:r>
         <w:fldChar w:fldCharType="separate"/>
       </w:r>
-      <w:bookmarkStart w:id="84" w:name="_Toc400690547"/>
+      <w:bookmarkStart w:id="83" w:name="_Toc400690547"/>
       <w:r>
         <w:t>Password Table: Deleting records from the password table</w:t>
       </w:r>
-      <w:bookmarkEnd w:id="84"/>
+      <w:bookmarkEnd w:id="83"/>
       <w:r>
         <w:fldChar w:fldCharType="end"/>
       </w:r>
@@ -27753,8 +27731,8 @@
           <w:numId w:val="26"/>
         </w:numPr>
       </w:pPr>
-      <w:bookmarkStart w:id="85" w:name="_Toc400690548"/>
-      <w:bookmarkEnd w:id="85"/>
+      <w:bookmarkStart w:id="84" w:name="_Toc400690548"/>
+      <w:bookmarkEnd w:id="84"/>
     </w:p>
     <w:p>
       <w:pPr>
@@ -27810,21 +27788,11 @@
       <w:r>
         <w:t xml:space="preserve">VALUES (‘test’, </w:t>
       </w:r>
-      <w:proofErr w:type="gramStart"/>
-      <w:r>
-        <w:t>crypt(</w:t>
-      </w:r>
-      <w:proofErr w:type="gramEnd"/>
-      <w:r>
-        <w:t xml:space="preserve">‘password’, </w:t>
-      </w:r>
-      <w:proofErr w:type="spellStart"/>
-      <w:r>
-        <w:t>gen_salt</w:t>
-      </w:r>
-      <w:proofErr w:type="spellEnd"/>
-      <w:r>
-        <w:t xml:space="preserve">(‘md5’)), TRUE, 10/10/2014); </w:t>
+      <w:r>
+        <w:t>‘password’</w:t>
+      </w:r>
+      <w:r>
+        <w:t xml:space="preserve">, TRUE, 10/10/2014); </w:t>
       </w:r>
     </w:p>
     <w:p>
@@ -27901,11 +27869,11 @@
       <w:r>
         <w:fldChar w:fldCharType="separate"/>
       </w:r>
-      <w:bookmarkStart w:id="86" w:name="_Toc400690549"/>
+      <w:bookmarkStart w:id="85" w:name="_Toc400690549"/>
       <w:r>
         <w:t>Password Table: Testing the Constraint on Foreign key</w:t>
       </w:r>
-      <w:bookmarkEnd w:id="86"/>
+      <w:bookmarkEnd w:id="85"/>
       <w:r>
         <w:fldChar w:fldCharType="end"/>
       </w:r>
@@ -27918,7 +27886,9 @@
           <w:numId w:val="26"/>
         </w:numPr>
       </w:pPr>
-      <w:bookmarkStart w:id="87" w:name="_Toc400690550"/>
+      <w:bookmarkStart w:id="86" w:name="_Toc400690550"/>
+      <w:bookmarkStart w:id="87" w:name="_GoBack"/>
+      <w:bookmarkEnd w:id="86"/>
       <w:bookmarkEnd w:id="87"/>
     </w:p>
     <w:p>
@@ -28029,23 +27999,16 @@
         <w:ind w:left="360"/>
       </w:pPr>
       <w:r>
-        <w:t xml:space="preserve">VALUES (‘test’, </w:t>
-      </w:r>
-      <w:proofErr w:type="gramStart"/>
-      <w:r>
-        <w:t>crypt(</w:t>
-      </w:r>
-      <w:proofErr w:type="gramEnd"/>
-      <w:r>
-        <w:t xml:space="preserve">‘password’, </w:t>
-      </w:r>
-      <w:proofErr w:type="spellStart"/>
-      <w:r>
-        <w:t>gen_salt</w:t>
-      </w:r>
-      <w:proofErr w:type="spellEnd"/>
-      <w:r>
-        <w:t xml:space="preserve">(‘md5’)), TRUE, 10/10/2014); </w:t>
+        <w:t>VALUES (‘test’,</w:t>
+      </w:r>
+      <w:r>
+        <w:t xml:space="preserve"> </w:t>
+      </w:r>
+      <w:r>
+        <w:t>‘password’</w:t>
+      </w:r>
+      <w:r>
+        <w:t xml:space="preserve">, TRUE, 10/10/2014); </w:t>
       </w:r>
     </w:p>
     <w:p>
@@ -28161,7 +28124,7 @@
           <w:rPr>
             <w:noProof/>
           </w:rPr>
-          <w:t>36</w:t>
+          <w:t>49</w:t>
         </w:r>
         <w:r>
           <w:rPr>
@@ -42276,7 +42239,7 @@
 </file>
 
 <file path=customXml/itemProps1.xml><?xml version="1.0" encoding="utf-8"?>
-<ds:datastoreItem xmlns:ds="http://schemas.openxmlformats.org/officeDocument/2006/customXml" ds:itemID="{97B81992-36FE-416B-B56F-709D95E4A986}">
+<ds:datastoreItem xmlns:ds="http://schemas.openxmlformats.org/officeDocument/2006/customXml" ds:itemID="{556E2495-D11A-44A2-B211-A5F5F69E1D69}">
   <ds:schemaRefs>
     <ds:schemaRef ds:uri="http://schemas.openxmlformats.org/officeDocument/2006/bibliography"/>
   </ds:schemaRefs>

</xml_diff>

<commit_message>
removed tests 1_20_4 as per issue
</commit_message>
<xml_diff>
--- a/Iteration 1/Test Cases/Test Cases/Iteration 1 - Test Cases v3.3.docx
+++ b/Iteration 1/Test Cases/Test Cases/Iteration 1 - Test Cases v3.3.docx
@@ -9296,11 +9296,19 @@
                 <w:i/>
               </w:rPr>
             </w:pPr>
+            <w:proofErr w:type="gramStart"/>
             <w:r>
               <w:rPr>
                 <w:i/>
               </w:rPr>
-              <w:t xml:space="preserve">you should see the record that you just added with the previous statement. </w:t>
+              <w:t>you</w:t>
+            </w:r>
+            <w:proofErr w:type="gramEnd"/>
+            <w:r>
+              <w:rPr>
+                <w:i/>
+              </w:rPr>
+              <w:t xml:space="preserve"> should see the record that you just added with the previous statement. </w:t>
             </w:r>
           </w:p>
           <w:p>
@@ -9421,11 +9429,19 @@
                 <w:i/>
               </w:rPr>
             </w:pPr>
+            <w:proofErr w:type="gramStart"/>
             <w:r>
               <w:rPr>
                 <w:i/>
               </w:rPr>
-              <w:t xml:space="preserve">you should see the record that you just added with the previous statement. </w:t>
+              <w:t>you</w:t>
+            </w:r>
+            <w:proofErr w:type="gramEnd"/>
+            <w:r>
+              <w:rPr>
+                <w:i/>
+              </w:rPr>
+              <w:t xml:space="preserve"> should see the record that you just added with the previous statement. </w:t>
             </w:r>
           </w:p>
           <w:p>
@@ -9879,11 +9895,19 @@
                 <w:i/>
               </w:rPr>
             </w:pPr>
+            <w:proofErr w:type="gramStart"/>
             <w:r>
               <w:rPr>
                 <w:i/>
               </w:rPr>
-              <w:t xml:space="preserve">you should see the record that you just added with the previous statement. </w:t>
+              <w:t>you</w:t>
+            </w:r>
+            <w:proofErr w:type="gramEnd"/>
+            <w:r>
+              <w:rPr>
+                <w:i/>
+              </w:rPr>
+              <w:t xml:space="preserve"> should see the record that you just added with the previous statement. </w:t>
             </w:r>
           </w:p>
           <w:p>
@@ -9929,7 +9953,15 @@
               <w:t>username</w:t>
             </w:r>
             <w:r>
-              <w:t xml:space="preserve"> field should have updated and now display ‘testingUpdate’.  </w:t>
+              <w:t xml:space="preserve"> field should have updated and now display ‘</w:t>
+            </w:r>
+            <w:proofErr w:type="spellStart"/>
+            <w:r>
+              <w:t>testingUpdate</w:t>
+            </w:r>
+            <w:proofErr w:type="spellEnd"/>
+            <w:r>
+              <w:t xml:space="preserve">’.  </w:t>
             </w:r>
           </w:p>
         </w:tc>
@@ -10010,11 +10042,19 @@
                 <w:i/>
               </w:rPr>
             </w:pPr>
+            <w:proofErr w:type="gramStart"/>
             <w:r>
               <w:rPr>
                 <w:i/>
               </w:rPr>
-              <w:t xml:space="preserve">you should see the record that you just added with the previous statement. </w:t>
+              <w:t>you</w:t>
+            </w:r>
+            <w:proofErr w:type="gramEnd"/>
+            <w:r>
+              <w:rPr>
+                <w:i/>
+              </w:rPr>
+              <w:t xml:space="preserve"> should see the record that you just added with the previous statement. </w:t>
             </w:r>
           </w:p>
           <w:p>
@@ -10054,7 +10094,23 @@
           </w:tcPr>
           <w:p>
             <w:r>
-              <w:t>The firstName field should have updated and now display ‘testingFirstName’</w:t>
+              <w:t xml:space="preserve">The </w:t>
+            </w:r>
+            <w:proofErr w:type="spellStart"/>
+            <w:r>
+              <w:t>firstName</w:t>
+            </w:r>
+            <w:proofErr w:type="spellEnd"/>
+            <w:r>
+              <w:t xml:space="preserve"> field should have updated and now display ‘</w:t>
+            </w:r>
+            <w:proofErr w:type="spellStart"/>
+            <w:r>
+              <w:t>testingFirstName</w:t>
+            </w:r>
+            <w:proofErr w:type="spellEnd"/>
+            <w:r>
+              <w:t>’</w:t>
             </w:r>
           </w:p>
         </w:tc>
@@ -10442,11 +10498,19 @@
                 <w:i/>
               </w:rPr>
             </w:pPr>
+            <w:proofErr w:type="gramStart"/>
             <w:r>
               <w:rPr>
                 <w:i/>
               </w:rPr>
-              <w:t xml:space="preserve">you should see the record that you just added with the previous statement. </w:t>
+              <w:t>you</w:t>
+            </w:r>
+            <w:proofErr w:type="gramEnd"/>
+            <w:r>
+              <w:rPr>
+                <w:i/>
+              </w:rPr>
+              <w:t xml:space="preserve"> should see the record that you just added with the previous statement. </w:t>
             </w:r>
           </w:p>
           <w:p>
@@ -10480,7 +10544,15 @@
           </w:tcPr>
           <w:p>
             <w:r>
-              <w:t>The surname field should have updated and now display ‘testingSurname’.</w:t>
+              <w:t>The surname field should have updated and now display ‘</w:t>
+            </w:r>
+            <w:proofErr w:type="spellStart"/>
+            <w:r>
+              <w:t>testingSurname</w:t>
+            </w:r>
+            <w:proofErr w:type="spellEnd"/>
+            <w:r>
+              <w:t>’.</w:t>
             </w:r>
           </w:p>
         </w:tc>
@@ -10552,11 +10624,19 @@
                 <w:i/>
               </w:rPr>
             </w:pPr>
+            <w:proofErr w:type="gramStart"/>
             <w:r>
               <w:rPr>
                 <w:i/>
               </w:rPr>
-              <w:t xml:space="preserve">you should see the record that you just added with the previous statement. </w:t>
+              <w:t>you</w:t>
+            </w:r>
+            <w:proofErr w:type="gramEnd"/>
+            <w:r>
+              <w:rPr>
+                <w:i/>
+              </w:rPr>
+              <w:t xml:space="preserve"> should see the record that you just added with the previous statement. </w:t>
             </w:r>
           </w:p>
           <w:p>
@@ -10981,11 +11061,19 @@
                 <w:i/>
               </w:rPr>
             </w:pPr>
+            <w:proofErr w:type="gramStart"/>
             <w:r>
               <w:rPr>
                 <w:i/>
               </w:rPr>
-              <w:t xml:space="preserve">you should see the record that you just added with the previous statement. </w:t>
+              <w:t>you</w:t>
+            </w:r>
+            <w:proofErr w:type="gramEnd"/>
+            <w:r>
+              <w:rPr>
+                <w:i/>
+              </w:rPr>
+              <w:t xml:space="preserve"> should see the record that you just added with the previous statement. </w:t>
             </w:r>
           </w:p>
           <w:p>
@@ -11019,7 +11107,15 @@
           </w:tcPr>
           <w:p>
             <w:r>
-              <w:t>The isMale field should have updated and now display FALSE.</w:t>
+              <w:t xml:space="preserve">The </w:t>
+            </w:r>
+            <w:proofErr w:type="spellStart"/>
+            <w:r>
+              <w:t>isMale</w:t>
+            </w:r>
+            <w:proofErr w:type="spellEnd"/>
+            <w:r>
+              <w:t xml:space="preserve"> field should have updated and now display FALSE.</w:t>
             </w:r>
           </w:p>
         </w:tc>
@@ -11091,11 +11187,19 @@
                 <w:i/>
               </w:rPr>
             </w:pPr>
+            <w:proofErr w:type="gramStart"/>
             <w:r>
               <w:rPr>
                 <w:i/>
               </w:rPr>
-              <w:t xml:space="preserve">you should see the record that you just added with the previous statement. </w:t>
+              <w:t>you</w:t>
+            </w:r>
+            <w:proofErr w:type="gramEnd"/>
+            <w:r>
+              <w:rPr>
+                <w:i/>
+              </w:rPr>
+              <w:t xml:space="preserve"> should see the record that you just added with the previous statement. </w:t>
             </w:r>
           </w:p>
           <w:p>
@@ -11129,7 +11233,15 @@
           </w:tcPr>
           <w:p>
             <w:r>
-              <w:t xml:space="preserve">The isCarer field should have updated and now display FALSE. </w:t>
+              <w:t xml:space="preserve">The </w:t>
+            </w:r>
+            <w:proofErr w:type="spellStart"/>
+            <w:r>
+              <w:t>isCarer</w:t>
+            </w:r>
+            <w:proofErr w:type="spellEnd"/>
+            <w:r>
+              <w:t xml:space="preserve"> field should have updated and now display FALSE. </w:t>
             </w:r>
           </w:p>
         </w:tc>
@@ -11517,11 +11629,19 @@
                 <w:i/>
               </w:rPr>
             </w:pPr>
+            <w:proofErr w:type="gramStart"/>
             <w:r>
               <w:rPr>
                 <w:i/>
               </w:rPr>
-              <w:t xml:space="preserve">you should see the record that you just added with the previous statement. </w:t>
+              <w:t>you</w:t>
+            </w:r>
+            <w:proofErr w:type="gramEnd"/>
+            <w:r>
+              <w:rPr>
+                <w:i/>
+              </w:rPr>
+              <w:t xml:space="preserve"> should see the record that you just added with the previous statement. </w:t>
             </w:r>
           </w:p>
           <w:p>
@@ -11627,11 +11747,19 @@
                 <w:i/>
               </w:rPr>
             </w:pPr>
+            <w:proofErr w:type="gramStart"/>
             <w:r>
               <w:rPr>
                 <w:i/>
               </w:rPr>
-              <w:t xml:space="preserve">you should see the record that you just added with the previous statement. </w:t>
+              <w:t>you</w:t>
+            </w:r>
+            <w:proofErr w:type="gramEnd"/>
+            <w:r>
+              <w:rPr>
+                <w:i/>
+              </w:rPr>
+              <w:t xml:space="preserve"> should see the record that you just added with the previous statement. </w:t>
             </w:r>
             <w:r>
               <w:rPr>
@@ -12059,11 +12187,19 @@
                 <w:i/>
               </w:rPr>
             </w:pPr>
+            <w:proofErr w:type="gramStart"/>
             <w:r>
               <w:rPr>
                 <w:i/>
               </w:rPr>
-              <w:t xml:space="preserve">you should see the record that you just added with the previous statement. </w:t>
+              <w:t>you</w:t>
+            </w:r>
+            <w:proofErr w:type="gramEnd"/>
+            <w:r>
+              <w:rPr>
+                <w:i/>
+              </w:rPr>
+              <w:t xml:space="preserve"> should see the record that you just added with the previous statement. </w:t>
             </w:r>
             <w:r>
               <w:rPr>
@@ -12103,7 +12239,15 @@
           </w:tcPr>
           <w:p>
             <w:r>
-              <w:t xml:space="preserve">The accountLocked field should have updated to TRUE. </w:t>
+              <w:t xml:space="preserve">The </w:t>
+            </w:r>
+            <w:proofErr w:type="spellStart"/>
+            <w:r>
+              <w:t>accountLocked</w:t>
+            </w:r>
+            <w:proofErr w:type="spellEnd"/>
+            <w:r>
+              <w:t xml:space="preserve"> field should have updated to TRUE. </w:t>
             </w:r>
           </w:p>
         </w:tc>
@@ -12951,7 +13095,15 @@
           </w:tcPr>
           <w:p>
             <w:r>
-              <w:t>The SQL statement should not execute successfully as the user ‘notInTable’ does not exist</w:t>
+              <w:t>The SQL statement should not execute successfully as the user ‘</w:t>
+            </w:r>
+            <w:proofErr w:type="spellStart"/>
+            <w:r>
+              <w:t>notInTable</w:t>
+            </w:r>
+            <w:proofErr w:type="spellEnd"/>
+            <w:r>
+              <w:t>’ does not exist</w:t>
             </w:r>
             <w:r>
               <w:t xml:space="preserve"> in the client table</w:t>
@@ -13058,8 +13210,13 @@
             <w:r>
               <w:t xml:space="preserve">The SQL statement should not execute successfully because the </w:t>
             </w:r>
-            <w:r>
-              <w:t xml:space="preserve">isCurrent value passed is not a legitimate Boolean value. </w:t>
+            <w:proofErr w:type="spellStart"/>
+            <w:r>
+              <w:t>isCurrent</w:t>
+            </w:r>
+            <w:proofErr w:type="spellEnd"/>
+            <w:r>
+              <w:t xml:space="preserve"> value passed is not a legitimate Boolean value. </w:t>
             </w:r>
           </w:p>
         </w:tc>
@@ -13107,7 +13264,15 @@
           </w:tcPr>
           <w:p>
             <w:r>
-              <w:t xml:space="preserve">The SQL statement should not execute successfully because the expiryDate is not valid. </w:t>
+              <w:t xml:space="preserve">The SQL statement should not execute successfully because the </w:t>
+            </w:r>
+            <w:proofErr w:type="spellStart"/>
+            <w:r>
+              <w:t>expiryDate</w:t>
+            </w:r>
+            <w:proofErr w:type="spellEnd"/>
+            <w:r>
+              <w:t xml:space="preserve"> is not valid. </w:t>
             </w:r>
           </w:p>
         </w:tc>
@@ -14490,11 +14655,16 @@
           </w:tcPr>
           <w:p>
             <w:r>
-              <w:t xml:space="preserve">The records in both the client and the </w:t>
+              <w:t xml:space="preserve">The records in both the client and </w:t>
+            </w:r>
+            <w:proofErr w:type="gramStart"/>
+            <w:r>
+              <w:t xml:space="preserve">the </w:t>
             </w:r>
             <w:r>
               <w:t xml:space="preserve"> uq8LnAWi7D</w:t>
             </w:r>
+            <w:proofErr w:type="gramEnd"/>
             <w:r>
               <w:t xml:space="preserve"> should have been removed</w:t>
             </w:r>
@@ -14874,7 +15044,15 @@
               </w:numPr>
             </w:pPr>
             <w:r>
-              <w:t>Fill in the username with ‘registrationTest’</w:t>
+              <w:t>Fill in the username with ‘</w:t>
+            </w:r>
+            <w:proofErr w:type="spellStart"/>
+            <w:r>
+              <w:t>registrationTest</w:t>
+            </w:r>
+            <w:proofErr w:type="spellEnd"/>
+            <w:r>
+              <w:t>’</w:t>
             </w:r>
           </w:p>
           <w:p>
@@ -14917,7 +15095,15 @@
               </w:numPr>
             </w:pPr>
             <w:r>
-              <w:t>Fill in the two password fields with ‘registrationPassword’</w:t>
+              <w:t>Fill in the two password fields with ‘</w:t>
+            </w:r>
+            <w:proofErr w:type="spellStart"/>
+            <w:r>
+              <w:t>registrationPassword</w:t>
+            </w:r>
+            <w:proofErr w:type="spellEnd"/>
+            <w:r>
+              <w:t>’</w:t>
             </w:r>
           </w:p>
           <w:p>
@@ -15024,8 +15210,13 @@
               </w:numPr>
             </w:pPr>
             <w:r>
-              <w:t>Username = registrationTest</w:t>
-            </w:r>
+              <w:t xml:space="preserve">Username = </w:t>
+            </w:r>
+            <w:proofErr w:type="spellStart"/>
+            <w:r>
+              <w:t>registrationTest</w:t>
+            </w:r>
+            <w:proofErr w:type="spellEnd"/>
           </w:p>
           <w:p>
             <w:pPr>
@@ -15079,8 +15270,13 @@
               </w:numPr>
             </w:pPr>
             <w:r>
-              <w:t>Username = registrationTest</w:t>
-            </w:r>
+              <w:t xml:space="preserve">Username = </w:t>
+            </w:r>
+            <w:proofErr w:type="spellStart"/>
+            <w:r>
+              <w:t>registrationTest</w:t>
+            </w:r>
+            <w:proofErr w:type="spellEnd"/>
           </w:p>
           <w:p>
             <w:pPr>
@@ -15102,8 +15298,13 @@
                 <w:numId w:val="23"/>
               </w:numPr>
             </w:pPr>
-            <w:r>
-              <w:t xml:space="preserve">isCurrent = True </w:t>
+            <w:proofErr w:type="spellStart"/>
+            <w:r>
+              <w:t>isCurrent</w:t>
+            </w:r>
+            <w:proofErr w:type="spellEnd"/>
+            <w:r>
+              <w:t xml:space="preserve"> = True </w:t>
             </w:r>
           </w:p>
           <w:p/>
@@ -15651,7 +15852,15 @@
       <w:bookmarkStart w:id="27" w:name="_Toc400690491"/>
       <w:r>
         <w:lastRenderedPageBreak/>
-        <w:t>Web Application: Log In Functionality</w:t>
+        <w:t xml:space="preserve">Web Application: Log </w:t>
+      </w:r>
+      <w:proofErr w:type="gramStart"/>
+      <w:r>
+        <w:t>In</w:t>
+      </w:r>
+      <w:proofErr w:type="gramEnd"/>
+      <w:r>
+        <w:t xml:space="preserve"> Functionality</w:t>
       </w:r>
       <w:bookmarkEnd w:id="27"/>
       <w:r>
@@ -16003,7 +16212,23 @@
               <w:t xml:space="preserve">Use the </w:t>
             </w:r>
             <w:r>
-              <w:t>username: ‘registrationTest’ and password: ‘registrationPassword’.</w:t>
+              <w:t>username: ‘</w:t>
+            </w:r>
+            <w:proofErr w:type="spellStart"/>
+            <w:r>
+              <w:t>registrationTest</w:t>
+            </w:r>
+            <w:proofErr w:type="spellEnd"/>
+            <w:r>
+              <w:t>’ and password: ‘</w:t>
+            </w:r>
+            <w:proofErr w:type="spellStart"/>
+            <w:r>
+              <w:t>registrationPassword</w:t>
+            </w:r>
+            <w:proofErr w:type="spellEnd"/>
+            <w:r>
+              <w:t>’.</w:t>
             </w:r>
           </w:p>
           <w:p>
@@ -16083,7 +16308,23 @@
               </w:numPr>
             </w:pPr>
             <w:r>
-              <w:t>Use the username: ‘registrationTest’ and password: ‘registrationPasswords’.</w:t>
+              <w:t>Use the username: ‘</w:t>
+            </w:r>
+            <w:proofErr w:type="spellStart"/>
+            <w:r>
+              <w:t>registrationTest</w:t>
+            </w:r>
+            <w:proofErr w:type="spellEnd"/>
+            <w:r>
+              <w:t>’ and password: ‘</w:t>
+            </w:r>
+            <w:proofErr w:type="spellStart"/>
+            <w:r>
+              <w:t>registrationPasswords</w:t>
+            </w:r>
+            <w:proofErr w:type="spellEnd"/>
+            <w:r>
+              <w:t>’.</w:t>
             </w:r>
           </w:p>
           <w:p>
@@ -16159,11 +16400,24 @@
               </w:numPr>
             </w:pPr>
             <w:r>
-              <w:t>Use the username: ‘registrationTest’ and password: ‘registrationPassword</w:t>
+              <w:t>Use the username: ‘</w:t>
+            </w:r>
+            <w:proofErr w:type="spellStart"/>
+            <w:r>
+              <w:t>registrationTest</w:t>
+            </w:r>
+            <w:proofErr w:type="spellEnd"/>
+            <w:r>
+              <w:t>’ and password: ‘</w:t>
+            </w:r>
+            <w:proofErr w:type="spellStart"/>
+            <w:r>
+              <w:t>registrationPassword</w:t>
             </w:r>
             <w:r>
               <w:t>s</w:t>
             </w:r>
+            <w:proofErr w:type="spellEnd"/>
             <w:r>
               <w:t>’.</w:t>
             </w:r>
@@ -16585,7 +16839,23 @@
               </w:numPr>
             </w:pPr>
             <w:r>
-              <w:t>Use the username: ‘registrationTest’ and password: ‘registrationPasswords’.</w:t>
+              <w:t>Use the username: ‘</w:t>
+            </w:r>
+            <w:proofErr w:type="spellStart"/>
+            <w:r>
+              <w:t>registrationTest</w:t>
+            </w:r>
+            <w:proofErr w:type="spellEnd"/>
+            <w:r>
+              <w:t>’ and password: ‘</w:t>
+            </w:r>
+            <w:proofErr w:type="spellStart"/>
+            <w:r>
+              <w:t>registrationPasswords</w:t>
+            </w:r>
+            <w:proofErr w:type="spellEnd"/>
+            <w:r>
+              <w:t>’.</w:t>
             </w:r>
           </w:p>
           <w:p>
@@ -16700,7 +16970,23 @@
           </w:tcPr>
           <w:p>
             <w:r>
-              <w:t>The attribute accountLocked for the record with username ‘registrationTest’ has switched to TRUE.</w:t>
+              <w:t xml:space="preserve">The attribute </w:t>
+            </w:r>
+            <w:proofErr w:type="spellStart"/>
+            <w:r>
+              <w:t>accountLocked</w:t>
+            </w:r>
+            <w:proofErr w:type="spellEnd"/>
+            <w:r>
+              <w:t xml:space="preserve"> for the record with username ‘</w:t>
+            </w:r>
+            <w:proofErr w:type="spellStart"/>
+            <w:r>
+              <w:t>registrationTest</w:t>
+            </w:r>
+            <w:proofErr w:type="spellEnd"/>
+            <w:r>
+              <w:t>’ has switched to TRUE.</w:t>
             </w:r>
           </w:p>
         </w:tc>
@@ -17161,7 +17447,15 @@
               </w:numPr>
             </w:pPr>
             <w:r>
-              <w:t>Type in both of the password fields: ‘resetPassword’.</w:t>
+              <w:t>Type in both of the password fields: ‘</w:t>
+            </w:r>
+            <w:proofErr w:type="spellStart"/>
+            <w:r>
+              <w:t>resetPassword</w:t>
+            </w:r>
+            <w:proofErr w:type="spellEnd"/>
+            <w:r>
+              <w:t>’.</w:t>
             </w:r>
           </w:p>
           <w:p>
@@ -17256,7 +17550,44 @@
           </w:tcPr>
           <w:p>
             <w:r>
-              <w:t xml:space="preserve">There are two records for username: ‘registrationTest’. The record with the lower number recordId, has its attribute isCurrent set to FALSE and the other has its isCurrent attribute set to TRUE. </w:t>
+              <w:t>There are two records for username: ‘</w:t>
+            </w:r>
+            <w:proofErr w:type="spellStart"/>
+            <w:r>
+              <w:t>registrationTest</w:t>
+            </w:r>
+            <w:proofErr w:type="spellEnd"/>
+            <w:r>
+              <w:t xml:space="preserve">’. The record with the lower number </w:t>
+            </w:r>
+            <w:proofErr w:type="spellStart"/>
+            <w:proofErr w:type="gramStart"/>
+            <w:r>
+              <w:t>recordId</w:t>
+            </w:r>
+            <w:proofErr w:type="spellEnd"/>
+            <w:r>
+              <w:t>,</w:t>
+            </w:r>
+            <w:proofErr w:type="gramEnd"/>
+            <w:r>
+              <w:t xml:space="preserve"> has its attribute </w:t>
+            </w:r>
+            <w:proofErr w:type="spellStart"/>
+            <w:r>
+              <w:t>isCurrent</w:t>
+            </w:r>
+            <w:proofErr w:type="spellEnd"/>
+            <w:r>
+              <w:t xml:space="preserve"> set to FALSE and the other has its </w:t>
+            </w:r>
+            <w:proofErr w:type="spellStart"/>
+            <w:r>
+              <w:t>isCurrent</w:t>
+            </w:r>
+            <w:proofErr w:type="spellEnd"/>
+            <w:r>
+              <w:t xml:space="preserve"> attribute set to TRUE. </w:t>
             </w:r>
           </w:p>
         </w:tc>
@@ -17310,10 +17641,23 @@
               </w:numPr>
             </w:pPr>
             <w:r>
-              <w:t>Use the username: ‘registrationTest’ and password: ‘</w:t>
-            </w:r>
-            <w:r>
-              <w:t>resetPassword’</w:t>
+              <w:t>Use the username: ‘</w:t>
+            </w:r>
+            <w:proofErr w:type="spellStart"/>
+            <w:r>
+              <w:t>registrationTest</w:t>
+            </w:r>
+            <w:proofErr w:type="spellEnd"/>
+            <w:r>
+              <w:t>’ and password: ‘</w:t>
+            </w:r>
+            <w:proofErr w:type="spellStart"/>
+            <w:r>
+              <w:t>resetPassword</w:t>
+            </w:r>
+            <w:proofErr w:type="spellEnd"/>
+            <w:r>
+              <w:t>’</w:t>
             </w:r>
             <w:r>
               <w:t>.</w:t>
@@ -17787,7 +18131,15 @@
               </w:numPr>
             </w:pPr>
             <w:r>
-              <w:t xml:space="preserve">Enter username: ‘registrationTest’ </w:t>
+              <w:t>Enter username: ‘</w:t>
+            </w:r>
+            <w:proofErr w:type="spellStart"/>
+            <w:r>
+              <w:t>registrationTest</w:t>
+            </w:r>
+            <w:proofErr w:type="spellEnd"/>
+            <w:r>
+              <w:t xml:space="preserve">’ </w:t>
             </w:r>
             <w:r>
               <w:t>, email, dob, new pass, confirm new pass</w:t>
@@ -17985,7 +18337,15 @@
               </w:numPr>
             </w:pPr>
             <w:r>
-              <w:t>Type in both of the password fields: ‘forgotPassword’.</w:t>
+              <w:t>Type in both of the password fields: ‘</w:t>
+            </w:r>
+            <w:proofErr w:type="spellStart"/>
+            <w:r>
+              <w:t>forgotPassword</w:t>
+            </w:r>
+            <w:proofErr w:type="spellEnd"/>
+            <w:r>
+              <w:t>’.</w:t>
             </w:r>
           </w:p>
           <w:p>
@@ -18394,7 +18754,47 @@
           </w:tcPr>
           <w:p>
             <w:r>
-              <w:t xml:space="preserve">There are four records for username: ‘registrationTest’. All but the record with the highest number recordID, have their attribute isCurrent set to FALSE and the highest number recordId has its isCurrent attribute set to TRUE. </w:t>
+              <w:t>There are four records for username: ‘</w:t>
+            </w:r>
+            <w:proofErr w:type="spellStart"/>
+            <w:r>
+              <w:t>registrationTest</w:t>
+            </w:r>
+            <w:proofErr w:type="spellEnd"/>
+            <w:r>
+              <w:t xml:space="preserve">’. All but the record with the highest number </w:t>
+            </w:r>
+            <w:proofErr w:type="spellStart"/>
+            <w:r>
+              <w:t>recordID</w:t>
+            </w:r>
+            <w:proofErr w:type="spellEnd"/>
+            <w:r>
+              <w:t xml:space="preserve">, have their attribute </w:t>
+            </w:r>
+            <w:proofErr w:type="spellStart"/>
+            <w:r>
+              <w:t>isCurrent</w:t>
+            </w:r>
+            <w:proofErr w:type="spellEnd"/>
+            <w:r>
+              <w:t xml:space="preserve"> set to FALSE and the highest number </w:t>
+            </w:r>
+            <w:proofErr w:type="spellStart"/>
+            <w:r>
+              <w:t>recordId</w:t>
+            </w:r>
+            <w:proofErr w:type="spellEnd"/>
+            <w:r>
+              <w:t xml:space="preserve"> has its </w:t>
+            </w:r>
+            <w:proofErr w:type="spellStart"/>
+            <w:r>
+              <w:t>isCurrent</w:t>
+            </w:r>
+            <w:proofErr w:type="spellEnd"/>
+            <w:r>
+              <w:t xml:space="preserve"> attribute set to TRUE. </w:t>
             </w:r>
           </w:p>
         </w:tc>
@@ -18448,7 +18848,23 @@
               </w:numPr>
             </w:pPr>
             <w:r>
-              <w:t>Use the username: ‘registrationTest’ and password: ‘forgotPassword.</w:t>
+              <w:t>Use the username: ‘</w:t>
+            </w:r>
+            <w:proofErr w:type="spellStart"/>
+            <w:r>
+              <w:t>registrationTest</w:t>
+            </w:r>
+            <w:proofErr w:type="spellEnd"/>
+            <w:r>
+              <w:t>’ and password: ‘</w:t>
+            </w:r>
+            <w:proofErr w:type="spellStart"/>
+            <w:r>
+              <w:t>forgotPassword</w:t>
+            </w:r>
+            <w:proofErr w:type="spellEnd"/>
+            <w:r>
+              <w:t>.</w:t>
             </w:r>
           </w:p>
           <w:p>
@@ -18524,7 +18940,15 @@
               </w:numPr>
             </w:pPr>
             <w:r>
-              <w:t>Use the username: ‘registrationTest’ and password: ’registration password’.</w:t>
+              <w:t>Use the username: ‘</w:t>
+            </w:r>
+            <w:proofErr w:type="spellStart"/>
+            <w:r>
+              <w:t>registrationTest</w:t>
+            </w:r>
+            <w:proofErr w:type="spellEnd"/>
+            <w:r>
+              <w:t>’ and password: ’registration password’.</w:t>
             </w:r>
           </w:p>
           <w:p>
@@ -23191,102 +23615,6 @@
           <w:p/>
         </w:tc>
       </w:tr>
-      <w:tr>
-        <w:trPr>
-          <w:trHeight w:val="862"/>
-        </w:trPr>
-        <w:tc>
-          <w:tcPr>
-            <w:tcW w:w="1526" w:type="dxa"/>
-          </w:tcPr>
-          <w:p>
-            <w:r>
-              <w:t>1.20.4</w:t>
-            </w:r>
-          </w:p>
-        </w:tc>
-        <w:tc>
-          <w:tcPr>
-            <w:tcW w:w="6095" w:type="dxa"/>
-          </w:tcPr>
-          <w:p>
-            <w:pPr>
-              <w:pStyle w:val="ListParagraph"/>
-              <w:numPr>
-                <w:ilvl w:val="0"/>
-                <w:numId w:val="95"/>
-              </w:numPr>
-            </w:pPr>
-            <w:r>
-              <w:t xml:space="preserve">Run function test_1_20_4 in test.py.  </w:t>
-            </w:r>
-          </w:p>
-        </w:tc>
-        <w:tc>
-          <w:tcPr>
-            <w:tcW w:w="4961" w:type="dxa"/>
-          </w:tcPr>
-          <w:p>
-            <w:r>
-              <w:t>Pass</w:t>
-            </w:r>
-          </w:p>
-        </w:tc>
-        <w:tc>
-          <w:tcPr>
-            <w:tcW w:w="1788" w:type="dxa"/>
-          </w:tcPr>
-          <w:p/>
-        </w:tc>
-      </w:tr>
-      <w:tr>
-        <w:trPr>
-          <w:trHeight w:val="862"/>
-        </w:trPr>
-        <w:tc>
-          <w:tcPr>
-            <w:tcW w:w="1526" w:type="dxa"/>
-          </w:tcPr>
-          <w:p>
-            <w:r>
-              <w:t>1.20.5</w:t>
-            </w:r>
-          </w:p>
-        </w:tc>
-        <w:tc>
-          <w:tcPr>
-            <w:tcW w:w="6095" w:type="dxa"/>
-          </w:tcPr>
-          <w:p>
-            <w:pPr>
-              <w:pStyle w:val="ListParagraph"/>
-              <w:numPr>
-                <w:ilvl w:val="0"/>
-                <w:numId w:val="98"/>
-              </w:numPr>
-            </w:pPr>
-            <w:r>
-              <w:t xml:space="preserve">Run function test_1_20_5 in test.py.  </w:t>
-            </w:r>
-          </w:p>
-        </w:tc>
-        <w:tc>
-          <w:tcPr>
-            <w:tcW w:w="4961" w:type="dxa"/>
-          </w:tcPr>
-          <w:p>
-            <w:r>
-              <w:t>Pass</w:t>
-            </w:r>
-          </w:p>
-        </w:tc>
-        <w:tc>
-          <w:tcPr>
-            <w:tcW w:w="1788" w:type="dxa"/>
-          </w:tcPr>
-          <w:p/>
-        </w:tc>
-      </w:tr>
     </w:tbl>
     <w:p>
       <w:pPr>
@@ -23299,6 +23627,8 @@
           <w:docGrid w:linePitch="360"/>
         </w:sectPr>
       </w:pPr>
+      <w:bookmarkStart w:id="42" w:name="_GoBack"/>
+      <w:bookmarkEnd w:id="42"/>
     </w:p>
     <w:p>
       <w:pPr>
@@ -23308,7 +23638,7 @@
           <w:numId w:val="44"/>
         </w:numPr>
       </w:pPr>
-      <w:bookmarkStart w:id="42" w:name="_Toc400690506"/>
+      <w:bookmarkStart w:id="43" w:name="_Toc400690506"/>
       <w:r>
         <w:lastRenderedPageBreak/>
         <w:t xml:space="preserve">ORM Testing: </w:t>
@@ -23316,7 +23646,7 @@
       <w:r>
         <w:t>Deleting records from the password table</w:t>
       </w:r>
-      <w:bookmarkEnd w:id="42"/>
+      <w:bookmarkEnd w:id="43"/>
     </w:p>
     <w:tbl>
       <w:tblPr>
@@ -23724,7 +24054,7 @@
       <w:r>
         <w:br w:type="page"/>
       </w:r>
-      <w:bookmarkStart w:id="43" w:name="_Toc400690507"/>
+      <w:bookmarkStart w:id="44" w:name="_Toc400690507"/>
       <w:r>
         <w:lastRenderedPageBreak/>
         <w:t xml:space="preserve">ORM Testing: </w:t>
@@ -23732,7 +24062,7 @@
       <w:r>
         <w:t>Testing the Constraint on Foreign key</w:t>
       </w:r>
-      <w:bookmarkEnd w:id="43"/>
+      <w:bookmarkEnd w:id="44"/>
     </w:p>
     <w:tbl>
       <w:tblPr>
@@ -24103,12 +24433,12 @@
       <w:pPr>
         <w:pStyle w:val="Heading1"/>
       </w:pPr>
-      <w:bookmarkStart w:id="44" w:name="_Toc400690508"/>
+      <w:bookmarkStart w:id="45" w:name="_Toc400690508"/>
       <w:r>
         <w:lastRenderedPageBreak/>
         <w:t>Appendix</w:t>
       </w:r>
-      <w:bookmarkEnd w:id="44"/>
+      <w:bookmarkEnd w:id="45"/>
     </w:p>
     <w:p>
       <w:pPr>
@@ -24141,11 +24471,11 @@
         </w:rPr>
         <w:fldChar w:fldCharType="separate"/>
       </w:r>
-      <w:bookmarkStart w:id="45" w:name="_Toc400690509"/>
+      <w:bookmarkStart w:id="46" w:name="_Toc400690509"/>
       <w:r>
         <w:t>Client Table: Inserting legitimate data into the client table</w:t>
       </w:r>
-      <w:bookmarkEnd w:id="45"/>
+      <w:bookmarkEnd w:id="46"/>
       <w:r>
         <w:rPr>
           <w:highlight w:val="lightGray"/>
@@ -24161,8 +24491,8 @@
           <w:numId w:val="26"/>
         </w:numPr>
       </w:pPr>
-      <w:bookmarkStart w:id="46" w:name="_Toc400690510"/>
-      <w:bookmarkEnd w:id="46"/>
+      <w:bookmarkStart w:id="47" w:name="_Toc400690510"/>
+      <w:bookmarkEnd w:id="47"/>
     </w:p>
     <w:p>
       <w:pPr>
@@ -24184,8 +24514,37 @@
       <w:r>
         <w:t xml:space="preserve">, </w:t>
       </w:r>
-      <w:r>
-        <w:t xml:space="preserve">firstName, surname, dob, isMale, isCarer, </w:t>
+      <w:proofErr w:type="spellStart"/>
+      <w:r>
+        <w:t>firstName</w:t>
+      </w:r>
+      <w:proofErr w:type="spellEnd"/>
+      <w:r>
+        <w:t xml:space="preserve">, surname, </w:t>
+      </w:r>
+      <w:proofErr w:type="gramStart"/>
+      <w:r>
+        <w:t>dob</w:t>
+      </w:r>
+      <w:proofErr w:type="gramEnd"/>
+      <w:r>
+        <w:t xml:space="preserve">, </w:t>
+      </w:r>
+      <w:proofErr w:type="spellStart"/>
+      <w:r>
+        <w:t>isMale</w:t>
+      </w:r>
+      <w:proofErr w:type="spellEnd"/>
+      <w:r>
+        <w:t xml:space="preserve">, </w:t>
+      </w:r>
+      <w:proofErr w:type="spellStart"/>
+      <w:r>
+        <w:t>isCarer</w:t>
+      </w:r>
+      <w:proofErr w:type="spellEnd"/>
+      <w:r>
+        <w:t xml:space="preserve">, </w:t>
       </w:r>
       <w:r>
         <w:t>email)</w:t>
@@ -24241,11 +24600,11 @@
       <w:r>
         <w:fldChar w:fldCharType="separate"/>
       </w:r>
-      <w:bookmarkStart w:id="47" w:name="_Toc400690511"/>
+      <w:bookmarkStart w:id="48" w:name="_Toc400690511"/>
       <w:r>
         <w:t>Client Table: Inserting data that is too long into the client table</w:t>
       </w:r>
-      <w:bookmarkEnd w:id="47"/>
+      <w:bookmarkEnd w:id="48"/>
       <w:r>
         <w:fldChar w:fldCharType="end"/>
       </w:r>
@@ -24254,11 +24613,11 @@
       <w:pPr>
         <w:pStyle w:val="Heading3"/>
       </w:pPr>
-      <w:bookmarkStart w:id="48" w:name="_Toc400690512"/>
+      <w:bookmarkStart w:id="49" w:name="_Toc400690512"/>
       <w:r>
         <w:t>1.2.1.</w:t>
       </w:r>
-      <w:bookmarkEnd w:id="48"/>
+      <w:bookmarkEnd w:id="49"/>
     </w:p>
     <w:p>
       <w:pPr>
@@ -24266,7 +24625,39 @@
         <w:ind w:left="360"/>
       </w:pPr>
       <w:r>
-        <w:t>INSERT INTO client (username, firstName, surname, dob, isMale, isCarer, email)</w:t>
+        <w:t xml:space="preserve">INSERT INTO client (username, </w:t>
+      </w:r>
+      <w:proofErr w:type="spellStart"/>
+      <w:r>
+        <w:t>firstName</w:t>
+      </w:r>
+      <w:proofErr w:type="spellEnd"/>
+      <w:r>
+        <w:t xml:space="preserve">, surname, </w:t>
+      </w:r>
+      <w:proofErr w:type="gramStart"/>
+      <w:r>
+        <w:t>dob</w:t>
+      </w:r>
+      <w:proofErr w:type="gramEnd"/>
+      <w:r>
+        <w:t xml:space="preserve">, </w:t>
+      </w:r>
+      <w:proofErr w:type="spellStart"/>
+      <w:r>
+        <w:t>isMale</w:t>
+      </w:r>
+      <w:proofErr w:type="spellEnd"/>
+      <w:r>
+        <w:t xml:space="preserve">, </w:t>
+      </w:r>
+      <w:proofErr w:type="spellStart"/>
+      <w:r>
+        <w:t>isCarer</w:t>
+      </w:r>
+      <w:proofErr w:type="spellEnd"/>
+      <w:r>
+        <w:t>, email)</w:t>
       </w:r>
     </w:p>
     <w:p>
@@ -24287,7 +24678,21 @@
         <w:rPr>
           <w:lang w:val="fr-FR"/>
         </w:rPr>
-        <w:t>S (‘testtesttesttesttesttestte’</w:t>
+        <w:t>S (‘</w:t>
+      </w:r>
+      <w:proofErr w:type="spellStart"/>
+      <w:r>
+        <w:rPr>
+          <w:lang w:val="fr-FR"/>
+        </w:rPr>
+        <w:t>testtesttesttesttesttestte</w:t>
+      </w:r>
+      <w:proofErr w:type="spellEnd"/>
+      <w:r>
+        <w:rPr>
+          <w:lang w:val="fr-FR"/>
+        </w:rPr>
+        <w:t>’</w:t>
       </w:r>
       <w:r>
         <w:rPr>
@@ -24333,14 +24738,14 @@
           <w:lang w:val="fr-FR"/>
         </w:rPr>
       </w:pPr>
-      <w:bookmarkStart w:id="49" w:name="_Toc400690513"/>
+      <w:bookmarkStart w:id="50" w:name="_Toc400690513"/>
       <w:r>
         <w:rPr>
           <w:lang w:val="fr-FR"/>
         </w:rPr>
         <w:t>1.2.2.</w:t>
       </w:r>
-      <w:bookmarkEnd w:id="49"/>
+      <w:bookmarkEnd w:id="50"/>
     </w:p>
     <w:p>
       <w:pPr>
@@ -24348,7 +24753,39 @@
         <w:ind w:left="360"/>
       </w:pPr>
       <w:r>
-        <w:t>INSERT INTO client (username, firstName, surname, dob, isMale, isCarer, email)</w:t>
+        <w:t xml:space="preserve">INSERT INTO client (username, </w:t>
+      </w:r>
+      <w:proofErr w:type="spellStart"/>
+      <w:r>
+        <w:t>firstName</w:t>
+      </w:r>
+      <w:proofErr w:type="spellEnd"/>
+      <w:r>
+        <w:t xml:space="preserve">, surname, </w:t>
+      </w:r>
+      <w:proofErr w:type="gramStart"/>
+      <w:r>
+        <w:t>dob</w:t>
+      </w:r>
+      <w:proofErr w:type="gramEnd"/>
+      <w:r>
+        <w:t xml:space="preserve">, </w:t>
+      </w:r>
+      <w:proofErr w:type="spellStart"/>
+      <w:r>
+        <w:t>isMale</w:t>
+      </w:r>
+      <w:proofErr w:type="spellEnd"/>
+      <w:r>
+        <w:t xml:space="preserve">, </w:t>
+      </w:r>
+      <w:proofErr w:type="spellStart"/>
+      <w:r>
+        <w:t>isCarer</w:t>
+      </w:r>
+      <w:proofErr w:type="spellEnd"/>
+      <w:r>
+        <w:t>, email)</w:t>
       </w:r>
     </w:p>
     <w:p>
@@ -24400,14 +24837,14 @@
           <w:lang w:val="fr-FR"/>
         </w:rPr>
       </w:pPr>
-      <w:bookmarkStart w:id="50" w:name="_Toc400690514"/>
+      <w:bookmarkStart w:id="51" w:name="_Toc400690514"/>
       <w:r>
         <w:rPr>
           <w:lang w:val="fr-FR"/>
         </w:rPr>
         <w:t>1.2.3.</w:t>
       </w:r>
-      <w:bookmarkEnd w:id="50"/>
+      <w:bookmarkEnd w:id="51"/>
     </w:p>
     <w:p>
       <w:pPr>
@@ -24415,7 +24852,39 @@
         <w:ind w:left="360"/>
       </w:pPr>
       <w:r>
-        <w:t>INSERT INTO client (username, firstName, surname, dob, isMale, isCarer, email)</w:t>
+        <w:t xml:space="preserve">INSERT INTO client (username, </w:t>
+      </w:r>
+      <w:proofErr w:type="spellStart"/>
+      <w:r>
+        <w:t>firstName</w:t>
+      </w:r>
+      <w:proofErr w:type="spellEnd"/>
+      <w:r>
+        <w:t xml:space="preserve">, surname, </w:t>
+      </w:r>
+      <w:proofErr w:type="gramStart"/>
+      <w:r>
+        <w:t>dob</w:t>
+      </w:r>
+      <w:proofErr w:type="gramEnd"/>
+      <w:r>
+        <w:t xml:space="preserve">, </w:t>
+      </w:r>
+      <w:proofErr w:type="spellStart"/>
+      <w:r>
+        <w:t>isMale</w:t>
+      </w:r>
+      <w:proofErr w:type="spellEnd"/>
+      <w:r>
+        <w:t xml:space="preserve">, </w:t>
+      </w:r>
+      <w:proofErr w:type="spellStart"/>
+      <w:r>
+        <w:t>isCarer</w:t>
+      </w:r>
+      <w:proofErr w:type="spellEnd"/>
+      <w:r>
+        <w:t>, email)</w:t>
       </w:r>
     </w:p>
     <w:p>
@@ -24479,14 +24948,14 @@
           <w:lang w:val="fr-FR"/>
         </w:rPr>
       </w:pPr>
-      <w:bookmarkStart w:id="51" w:name="_Toc400690515"/>
+      <w:bookmarkStart w:id="52" w:name="_Toc400690515"/>
       <w:r>
         <w:rPr>
           <w:lang w:val="fr-FR"/>
         </w:rPr>
         <w:t>1.2.4.</w:t>
       </w:r>
-      <w:bookmarkEnd w:id="51"/>
+      <w:bookmarkEnd w:id="52"/>
     </w:p>
     <w:p>
       <w:pPr>
@@ -24494,7 +24963,39 @@
         <w:ind w:left="360"/>
       </w:pPr>
       <w:r>
-        <w:t>INSERT INTO client (username, firstName, surname, dob, isMale, isCarer, email)</w:t>
+        <w:t xml:space="preserve">INSERT INTO client (username, </w:t>
+      </w:r>
+      <w:proofErr w:type="spellStart"/>
+      <w:r>
+        <w:t>firstName</w:t>
+      </w:r>
+      <w:proofErr w:type="spellEnd"/>
+      <w:r>
+        <w:t xml:space="preserve">, surname, </w:t>
+      </w:r>
+      <w:proofErr w:type="gramStart"/>
+      <w:r>
+        <w:t>dob</w:t>
+      </w:r>
+      <w:proofErr w:type="gramEnd"/>
+      <w:r>
+        <w:t xml:space="preserve">, </w:t>
+      </w:r>
+      <w:proofErr w:type="spellStart"/>
+      <w:r>
+        <w:t>isMale</w:t>
+      </w:r>
+      <w:proofErr w:type="spellEnd"/>
+      <w:r>
+        <w:t xml:space="preserve">, </w:t>
+      </w:r>
+      <w:proofErr w:type="spellStart"/>
+      <w:r>
+        <w:t>isCarer</w:t>
+      </w:r>
+      <w:proofErr w:type="spellEnd"/>
+      <w:r>
+        <w:t>, email)</w:t>
       </w:r>
     </w:p>
     <w:p>
@@ -24546,14 +25047,14 @@
           <w:lang w:val="fr-FR"/>
         </w:rPr>
       </w:pPr>
-      <w:bookmarkStart w:id="52" w:name="_Toc400690516"/>
+      <w:bookmarkStart w:id="53" w:name="_Toc400690516"/>
       <w:r>
         <w:rPr>
           <w:lang w:val="fr-FR"/>
         </w:rPr>
         <w:t>1.2.5.</w:t>
       </w:r>
-      <w:bookmarkEnd w:id="52"/>
+      <w:bookmarkEnd w:id="53"/>
     </w:p>
     <w:p>
       <w:pPr>
@@ -24561,7 +25062,39 @@
         <w:ind w:left="360"/>
       </w:pPr>
       <w:r>
-        <w:t>INSERT INTO client (username, firstName, surname, dob, isMale, isCarer, email)</w:t>
+        <w:t xml:space="preserve">INSERT INTO client (username, </w:t>
+      </w:r>
+      <w:proofErr w:type="spellStart"/>
+      <w:r>
+        <w:t>firstName</w:t>
+      </w:r>
+      <w:proofErr w:type="spellEnd"/>
+      <w:r>
+        <w:t xml:space="preserve">, surname, </w:t>
+      </w:r>
+      <w:proofErr w:type="gramStart"/>
+      <w:r>
+        <w:t>dob</w:t>
+      </w:r>
+      <w:proofErr w:type="gramEnd"/>
+      <w:r>
+        <w:t xml:space="preserve">, </w:t>
+      </w:r>
+      <w:proofErr w:type="spellStart"/>
+      <w:r>
+        <w:t>isMale</w:t>
+      </w:r>
+      <w:proofErr w:type="spellEnd"/>
+      <w:r>
+        <w:t xml:space="preserve">, </w:t>
+      </w:r>
+      <w:proofErr w:type="spellStart"/>
+      <w:r>
+        <w:t>isCarer</w:t>
+      </w:r>
+      <w:proofErr w:type="spellEnd"/>
+      <w:r>
+        <w:t>, email)</w:t>
       </w:r>
     </w:p>
     <w:p>
@@ -24631,14 +25164,14 @@
           <w:lang w:val="fr-FR"/>
         </w:rPr>
       </w:pPr>
-      <w:bookmarkStart w:id="53" w:name="_Toc400690517"/>
+      <w:bookmarkStart w:id="54" w:name="_Toc400690517"/>
       <w:r>
         <w:rPr>
           <w:lang w:val="fr-FR"/>
         </w:rPr>
         <w:t>1.2.6.</w:t>
       </w:r>
-      <w:bookmarkEnd w:id="53"/>
+      <w:bookmarkEnd w:id="54"/>
     </w:p>
     <w:p>
       <w:pPr>
@@ -24646,7 +25179,39 @@
         <w:ind w:left="360"/>
       </w:pPr>
       <w:r>
-        <w:t>INSERT INTO client (username, firstName, surname, dob, isMale, isCarer, email)</w:t>
+        <w:t xml:space="preserve">INSERT INTO client (username, </w:t>
+      </w:r>
+      <w:proofErr w:type="spellStart"/>
+      <w:r>
+        <w:t>firstName</w:t>
+      </w:r>
+      <w:proofErr w:type="spellEnd"/>
+      <w:r>
+        <w:t xml:space="preserve">, surname, </w:t>
+      </w:r>
+      <w:proofErr w:type="gramStart"/>
+      <w:r>
+        <w:t>dob</w:t>
+      </w:r>
+      <w:proofErr w:type="gramEnd"/>
+      <w:r>
+        <w:t xml:space="preserve">, </w:t>
+      </w:r>
+      <w:proofErr w:type="spellStart"/>
+      <w:r>
+        <w:t>isMale</w:t>
+      </w:r>
+      <w:proofErr w:type="spellEnd"/>
+      <w:r>
+        <w:t xml:space="preserve">, </w:t>
+      </w:r>
+      <w:proofErr w:type="spellStart"/>
+      <w:r>
+        <w:t>isCarer</w:t>
+      </w:r>
+      <w:proofErr w:type="spellEnd"/>
+      <w:r>
+        <w:t>, email)</w:t>
       </w:r>
     </w:p>
     <w:p>
@@ -24716,14 +25281,14 @@
           <w:lang w:val="fr-FR"/>
         </w:rPr>
       </w:pPr>
-      <w:bookmarkStart w:id="54" w:name="_Toc400690518"/>
+      <w:bookmarkStart w:id="55" w:name="_Toc400690518"/>
       <w:r>
         <w:rPr>
           <w:lang w:val="fr-FR"/>
         </w:rPr>
         <w:t>1.2.7.</w:t>
       </w:r>
-      <w:bookmarkEnd w:id="54"/>
+      <w:bookmarkEnd w:id="55"/>
     </w:p>
     <w:p>
       <w:pPr>
@@ -24731,7 +25296,39 @@
         <w:ind w:left="360"/>
       </w:pPr>
       <w:r>
-        <w:t>INSERT INTO client (username, firstName, surname, dob, isMale, isCarer, email)</w:t>
+        <w:t xml:space="preserve">INSERT INTO client (username, </w:t>
+      </w:r>
+      <w:proofErr w:type="spellStart"/>
+      <w:r>
+        <w:t>firstName</w:t>
+      </w:r>
+      <w:proofErr w:type="spellEnd"/>
+      <w:r>
+        <w:t xml:space="preserve">, surname, </w:t>
+      </w:r>
+      <w:proofErr w:type="gramStart"/>
+      <w:r>
+        <w:t>dob</w:t>
+      </w:r>
+      <w:proofErr w:type="gramEnd"/>
+      <w:r>
+        <w:t xml:space="preserve">, </w:t>
+      </w:r>
+      <w:proofErr w:type="spellStart"/>
+      <w:r>
+        <w:t>isMale</w:t>
+      </w:r>
+      <w:proofErr w:type="spellEnd"/>
+      <w:r>
+        <w:t xml:space="preserve">, </w:t>
+      </w:r>
+      <w:proofErr w:type="spellStart"/>
+      <w:r>
+        <w:t>isCarer</w:t>
+      </w:r>
+      <w:proofErr w:type="spellEnd"/>
+      <w:r>
+        <w:t>, email)</w:t>
       </w:r>
     </w:p>
     <w:p>
@@ -24808,11 +25405,11 @@
       <w:r>
         <w:fldChar w:fldCharType="separate"/>
       </w:r>
-      <w:bookmarkStart w:id="55" w:name="_Toc400690519"/>
+      <w:bookmarkStart w:id="56" w:name="_Toc400690519"/>
       <w:r>
         <w:t>Client Table: Executing an insert command with data missing</w:t>
       </w:r>
-      <w:bookmarkEnd w:id="55"/>
+      <w:bookmarkEnd w:id="56"/>
       <w:r>
         <w:fldChar w:fldCharType="end"/>
       </w:r>
@@ -24825,8 +25422,8 @@
           <w:numId w:val="26"/>
         </w:numPr>
       </w:pPr>
-      <w:bookmarkStart w:id="56" w:name="_Toc400690520"/>
-      <w:bookmarkEnd w:id="56"/>
+      <w:bookmarkStart w:id="57" w:name="_Toc400690520"/>
+      <w:bookmarkEnd w:id="57"/>
     </w:p>
     <w:p>
       <w:pPr>
@@ -24834,7 +25431,39 @@
         <w:ind w:left="360"/>
       </w:pPr>
       <w:r>
-        <w:t>INSERT INTO client (username, firstName, surname, dob, isMale, isCarer, email)</w:t>
+        <w:t xml:space="preserve">INSERT INTO client (username, </w:t>
+      </w:r>
+      <w:proofErr w:type="spellStart"/>
+      <w:r>
+        <w:t>firstName</w:t>
+      </w:r>
+      <w:proofErr w:type="spellEnd"/>
+      <w:r>
+        <w:t xml:space="preserve">, surname, </w:t>
+      </w:r>
+      <w:proofErr w:type="gramStart"/>
+      <w:r>
+        <w:t>dob</w:t>
+      </w:r>
+      <w:proofErr w:type="gramEnd"/>
+      <w:r>
+        <w:t xml:space="preserve">, </w:t>
+      </w:r>
+      <w:proofErr w:type="spellStart"/>
+      <w:r>
+        <w:t>isMale</w:t>
+      </w:r>
+      <w:proofErr w:type="spellEnd"/>
+      <w:r>
+        <w:t xml:space="preserve">, </w:t>
+      </w:r>
+      <w:proofErr w:type="spellStart"/>
+      <w:r>
+        <w:t>isCarer</w:t>
+      </w:r>
+      <w:proofErr w:type="spellEnd"/>
+      <w:r>
+        <w:t>, email)</w:t>
       </w:r>
     </w:p>
     <w:p>
@@ -24869,8 +25498,8 @@
           <w:numId w:val="26"/>
         </w:numPr>
       </w:pPr>
-      <w:bookmarkStart w:id="57" w:name="_Toc400690521"/>
-      <w:bookmarkEnd w:id="57"/>
+      <w:bookmarkStart w:id="58" w:name="_Toc400690521"/>
+      <w:bookmarkEnd w:id="58"/>
     </w:p>
     <w:p>
       <w:pPr>
@@ -24878,7 +25507,39 @@
         <w:ind w:left="360"/>
       </w:pPr>
       <w:r>
-        <w:t>INSERT INTO client (username, firstName, surname, dob, isMale, isCarer, email)</w:t>
+        <w:t xml:space="preserve">INSERT INTO client (username, </w:t>
+      </w:r>
+      <w:proofErr w:type="spellStart"/>
+      <w:r>
+        <w:t>firstName</w:t>
+      </w:r>
+      <w:proofErr w:type="spellEnd"/>
+      <w:r>
+        <w:t xml:space="preserve">, surname, </w:t>
+      </w:r>
+      <w:proofErr w:type="gramStart"/>
+      <w:r>
+        <w:t>dob</w:t>
+      </w:r>
+      <w:proofErr w:type="gramEnd"/>
+      <w:r>
+        <w:t xml:space="preserve">, </w:t>
+      </w:r>
+      <w:proofErr w:type="spellStart"/>
+      <w:r>
+        <w:t>isMale</w:t>
+      </w:r>
+      <w:proofErr w:type="spellEnd"/>
+      <w:r>
+        <w:t xml:space="preserve">, </w:t>
+      </w:r>
+      <w:proofErr w:type="spellStart"/>
+      <w:r>
+        <w:t>isCarer</w:t>
+      </w:r>
+      <w:proofErr w:type="spellEnd"/>
+      <w:r>
+        <w:t>, email)</w:t>
       </w:r>
     </w:p>
     <w:p>
@@ -24913,8 +25574,8 @@
           <w:numId w:val="26"/>
         </w:numPr>
       </w:pPr>
-      <w:bookmarkStart w:id="58" w:name="_Toc400690522"/>
-      <w:bookmarkEnd w:id="58"/>
+      <w:bookmarkStart w:id="59" w:name="_Toc400690522"/>
+      <w:bookmarkEnd w:id="59"/>
     </w:p>
     <w:p>
       <w:pPr>
@@ -24922,7 +25583,39 @@
         <w:ind w:left="360"/>
       </w:pPr>
       <w:r>
-        <w:t>INSERT INTO client (username, firstName, surname, dob, isMale, isCarer, email)</w:t>
+        <w:t xml:space="preserve">INSERT INTO client (username, </w:t>
+      </w:r>
+      <w:proofErr w:type="spellStart"/>
+      <w:r>
+        <w:t>firstName</w:t>
+      </w:r>
+      <w:proofErr w:type="spellEnd"/>
+      <w:r>
+        <w:t xml:space="preserve">, surname, </w:t>
+      </w:r>
+      <w:proofErr w:type="gramStart"/>
+      <w:r>
+        <w:t>dob</w:t>
+      </w:r>
+      <w:proofErr w:type="gramEnd"/>
+      <w:r>
+        <w:t xml:space="preserve">, </w:t>
+      </w:r>
+      <w:proofErr w:type="spellStart"/>
+      <w:r>
+        <w:t>isMale</w:t>
+      </w:r>
+      <w:proofErr w:type="spellEnd"/>
+      <w:r>
+        <w:t xml:space="preserve">, </w:t>
+      </w:r>
+      <w:proofErr w:type="spellStart"/>
+      <w:r>
+        <w:t>isCarer</w:t>
+      </w:r>
+      <w:proofErr w:type="spellEnd"/>
+      <w:r>
+        <w:t>, email)</w:t>
       </w:r>
     </w:p>
     <w:p>
@@ -24957,8 +25650,8 @@
           <w:numId w:val="26"/>
         </w:numPr>
       </w:pPr>
-      <w:bookmarkStart w:id="59" w:name="_Toc400690523"/>
-      <w:bookmarkEnd w:id="59"/>
+      <w:bookmarkStart w:id="60" w:name="_Toc400690523"/>
+      <w:bookmarkEnd w:id="60"/>
     </w:p>
     <w:p>
       <w:pPr>
@@ -24966,7 +25659,39 @@
         <w:ind w:left="360"/>
       </w:pPr>
       <w:r>
-        <w:t>INSERT INTO client (username, firstName, surname, dob, isMale, isCarer, email)</w:t>
+        <w:t xml:space="preserve">INSERT INTO client (username, </w:t>
+      </w:r>
+      <w:proofErr w:type="spellStart"/>
+      <w:r>
+        <w:t>firstName</w:t>
+      </w:r>
+      <w:proofErr w:type="spellEnd"/>
+      <w:r>
+        <w:t xml:space="preserve">, surname, </w:t>
+      </w:r>
+      <w:proofErr w:type="gramStart"/>
+      <w:r>
+        <w:t>dob</w:t>
+      </w:r>
+      <w:proofErr w:type="gramEnd"/>
+      <w:r>
+        <w:t xml:space="preserve">, </w:t>
+      </w:r>
+      <w:proofErr w:type="spellStart"/>
+      <w:r>
+        <w:t>isMale</w:t>
+      </w:r>
+      <w:proofErr w:type="spellEnd"/>
+      <w:r>
+        <w:t xml:space="preserve">, </w:t>
+      </w:r>
+      <w:proofErr w:type="spellStart"/>
+      <w:r>
+        <w:t>isCarer</w:t>
+      </w:r>
+      <w:proofErr w:type="spellEnd"/>
+      <w:r>
+        <w:t>, email)</w:t>
       </w:r>
     </w:p>
     <w:p>
@@ -25010,8 +25735,8 @@
           <w:numId w:val="26"/>
         </w:numPr>
       </w:pPr>
-      <w:bookmarkStart w:id="60" w:name="_Toc400690524"/>
-      <w:bookmarkEnd w:id="60"/>
+      <w:bookmarkStart w:id="61" w:name="_Toc400690524"/>
+      <w:bookmarkEnd w:id="61"/>
     </w:p>
     <w:p>
       <w:pPr>
@@ -25019,7 +25744,39 @@
         <w:ind w:left="360"/>
       </w:pPr>
       <w:r>
-        <w:t>INSERT INTO client (username, firstName, surname, dob, isMale, isCarer, email)</w:t>
+        <w:t xml:space="preserve">INSERT INTO client (username, </w:t>
+      </w:r>
+      <w:proofErr w:type="spellStart"/>
+      <w:r>
+        <w:t>firstName</w:t>
+      </w:r>
+      <w:proofErr w:type="spellEnd"/>
+      <w:r>
+        <w:t xml:space="preserve">, surname, </w:t>
+      </w:r>
+      <w:proofErr w:type="gramStart"/>
+      <w:r>
+        <w:t>dob</w:t>
+      </w:r>
+      <w:proofErr w:type="gramEnd"/>
+      <w:r>
+        <w:t xml:space="preserve">, </w:t>
+      </w:r>
+      <w:proofErr w:type="spellStart"/>
+      <w:r>
+        <w:t>isMale</w:t>
+      </w:r>
+      <w:proofErr w:type="spellEnd"/>
+      <w:r>
+        <w:t xml:space="preserve">, </w:t>
+      </w:r>
+      <w:proofErr w:type="spellStart"/>
+      <w:r>
+        <w:t>isCarer</w:t>
+      </w:r>
+      <w:proofErr w:type="spellEnd"/>
+      <w:r>
+        <w:t>, email)</w:t>
       </w:r>
     </w:p>
     <w:p>
@@ -25040,7 +25797,15 @@
         <w:t xml:space="preserve"> </w:t>
       </w:r>
       <w:r>
-        <w:t>‘test’, ’01/01/2001’, , TRUE, ’test@test.com’);</w:t>
+        <w:t>‘test’, ’01/01/2001’</w:t>
+      </w:r>
+      <w:proofErr w:type="gramStart"/>
+      <w:r>
+        <w:t>, ,</w:t>
+      </w:r>
+      <w:proofErr w:type="gramEnd"/>
+      <w:r>
+        <w:t xml:space="preserve"> TRUE, ’test@test.com’);</w:t>
       </w:r>
     </w:p>
     <w:p>
@@ -25051,8 +25816,8 @@
           <w:numId w:val="26"/>
         </w:numPr>
       </w:pPr>
-      <w:bookmarkStart w:id="61" w:name="_Toc400690525"/>
-      <w:bookmarkEnd w:id="61"/>
+      <w:bookmarkStart w:id="62" w:name="_Toc400690525"/>
+      <w:bookmarkEnd w:id="62"/>
     </w:p>
     <w:p>
       <w:pPr>
@@ -25060,7 +25825,39 @@
         <w:ind w:left="360"/>
       </w:pPr>
       <w:r>
-        <w:t>INSERT INTO client (username, firstName, surname, dob, isMale, isCarer, email)</w:t>
+        <w:t xml:space="preserve">INSERT INTO client (username, </w:t>
+      </w:r>
+      <w:proofErr w:type="spellStart"/>
+      <w:r>
+        <w:t>firstName</w:t>
+      </w:r>
+      <w:proofErr w:type="spellEnd"/>
+      <w:r>
+        <w:t xml:space="preserve">, surname, </w:t>
+      </w:r>
+      <w:proofErr w:type="gramStart"/>
+      <w:r>
+        <w:t>dob</w:t>
+      </w:r>
+      <w:proofErr w:type="gramEnd"/>
+      <w:r>
+        <w:t xml:space="preserve">, </w:t>
+      </w:r>
+      <w:proofErr w:type="spellStart"/>
+      <w:r>
+        <w:t>isMale</w:t>
+      </w:r>
+      <w:proofErr w:type="spellEnd"/>
+      <w:r>
+        <w:t xml:space="preserve">, </w:t>
+      </w:r>
+      <w:proofErr w:type="spellStart"/>
+      <w:r>
+        <w:t>isCarer</w:t>
+      </w:r>
+      <w:proofErr w:type="spellEnd"/>
+      <w:r>
+        <w:t>, email)</w:t>
       </w:r>
     </w:p>
     <w:p>
@@ -25092,8 +25889,8 @@
           <w:numId w:val="26"/>
         </w:numPr>
       </w:pPr>
-      <w:bookmarkStart w:id="62" w:name="_Toc400690526"/>
-      <w:bookmarkEnd w:id="62"/>
+      <w:bookmarkStart w:id="63" w:name="_Toc400690526"/>
+      <w:bookmarkEnd w:id="63"/>
     </w:p>
     <w:p>
       <w:pPr>
@@ -25101,7 +25898,39 @@
         <w:ind w:left="360"/>
       </w:pPr>
       <w:r>
-        <w:t>INSERT INTO client (username, firstName, surname, dob, isMale, isCarer, email)</w:t>
+        <w:t xml:space="preserve">INSERT INTO client (username, </w:t>
+      </w:r>
+      <w:proofErr w:type="spellStart"/>
+      <w:r>
+        <w:t>firstName</w:t>
+      </w:r>
+      <w:proofErr w:type="spellEnd"/>
+      <w:r>
+        <w:t xml:space="preserve">, surname, </w:t>
+      </w:r>
+      <w:proofErr w:type="gramStart"/>
+      <w:r>
+        <w:t>dob</w:t>
+      </w:r>
+      <w:proofErr w:type="gramEnd"/>
+      <w:r>
+        <w:t xml:space="preserve">, </w:t>
+      </w:r>
+      <w:proofErr w:type="spellStart"/>
+      <w:r>
+        <w:t>isMale</w:t>
+      </w:r>
+      <w:proofErr w:type="spellEnd"/>
+      <w:r>
+        <w:t xml:space="preserve">, </w:t>
+      </w:r>
+      <w:proofErr w:type="spellStart"/>
+      <w:r>
+        <w:t>isCarer</w:t>
+      </w:r>
+      <w:proofErr w:type="spellEnd"/>
+      <w:r>
+        <w:t>, email)</w:t>
       </w:r>
     </w:p>
     <w:p>
@@ -25155,11 +25984,11 @@
       <w:r>
         <w:fldChar w:fldCharType="separate"/>
       </w:r>
-      <w:bookmarkStart w:id="63" w:name="_Toc400690527"/>
+      <w:bookmarkStart w:id="64" w:name="_Toc400690527"/>
       <w:r>
         <w:t>Client Table: Deleting records from the table</w:t>
       </w:r>
-      <w:bookmarkEnd w:id="63"/>
+      <w:bookmarkEnd w:id="64"/>
       <w:r>
         <w:fldChar w:fldCharType="end"/>
       </w:r>
@@ -25172,8 +26001,8 @@
           <w:numId w:val="26"/>
         </w:numPr>
       </w:pPr>
-      <w:bookmarkStart w:id="64" w:name="_Toc400690528"/>
-      <w:bookmarkEnd w:id="64"/>
+      <w:bookmarkStart w:id="65" w:name="_Toc400690528"/>
+      <w:bookmarkEnd w:id="65"/>
     </w:p>
     <w:p>
       <w:pPr>
@@ -25196,7 +26025,39 @@
         <w:ind w:left="360"/>
       </w:pPr>
       <w:r>
-        <w:t>INSERT INTO client (username, firstName, surname, dob, isMale, isCarer, email)</w:t>
+        <w:t xml:space="preserve">INSERT INTO client (username, </w:t>
+      </w:r>
+      <w:proofErr w:type="spellStart"/>
+      <w:r>
+        <w:t>firstName</w:t>
+      </w:r>
+      <w:proofErr w:type="spellEnd"/>
+      <w:r>
+        <w:t xml:space="preserve">, surname, </w:t>
+      </w:r>
+      <w:proofErr w:type="gramStart"/>
+      <w:r>
+        <w:t>dob</w:t>
+      </w:r>
+      <w:proofErr w:type="gramEnd"/>
+      <w:r>
+        <w:t xml:space="preserve">, </w:t>
+      </w:r>
+      <w:proofErr w:type="spellStart"/>
+      <w:r>
+        <w:t>isMale</w:t>
+      </w:r>
+      <w:proofErr w:type="spellEnd"/>
+      <w:r>
+        <w:t xml:space="preserve">, </w:t>
+      </w:r>
+      <w:proofErr w:type="spellStart"/>
+      <w:r>
+        <w:t>isCarer</w:t>
+      </w:r>
+      <w:proofErr w:type="spellEnd"/>
+      <w:r>
+        <w:t>, email)</w:t>
       </w:r>
     </w:p>
     <w:p>
@@ -25290,8 +26151,8 @@
           <w:numId w:val="26"/>
         </w:numPr>
       </w:pPr>
-      <w:bookmarkStart w:id="65" w:name="_Toc400690529"/>
-      <w:bookmarkEnd w:id="65"/>
+      <w:bookmarkStart w:id="66" w:name="_Toc400690529"/>
+      <w:bookmarkEnd w:id="66"/>
     </w:p>
     <w:p>
       <w:pPr>
@@ -25314,7 +26175,39 @@
         <w:ind w:left="360"/>
       </w:pPr>
       <w:r>
-        <w:t>INSERT INTO client (username, firstName, surname, dob, isMale, isCarer, email)</w:t>
+        <w:t xml:space="preserve">INSERT INTO client (username, </w:t>
+      </w:r>
+      <w:proofErr w:type="spellStart"/>
+      <w:r>
+        <w:t>firstName</w:t>
+      </w:r>
+      <w:proofErr w:type="spellEnd"/>
+      <w:r>
+        <w:t xml:space="preserve">, surname, </w:t>
+      </w:r>
+      <w:proofErr w:type="gramStart"/>
+      <w:r>
+        <w:t>dob</w:t>
+      </w:r>
+      <w:proofErr w:type="gramEnd"/>
+      <w:r>
+        <w:t xml:space="preserve">, </w:t>
+      </w:r>
+      <w:proofErr w:type="spellStart"/>
+      <w:r>
+        <w:t>isMale</w:t>
+      </w:r>
+      <w:proofErr w:type="spellEnd"/>
+      <w:r>
+        <w:t xml:space="preserve">, </w:t>
+      </w:r>
+      <w:proofErr w:type="spellStart"/>
+      <w:r>
+        <w:t>isCarer</w:t>
+      </w:r>
+      <w:proofErr w:type="spellEnd"/>
+      <w:r>
+        <w:t>, email)</w:t>
       </w:r>
     </w:p>
     <w:p>
@@ -25408,11 +26301,11 @@
       <w:r>
         <w:fldChar w:fldCharType="separate"/>
       </w:r>
-      <w:bookmarkStart w:id="66" w:name="_Toc400690530"/>
+      <w:bookmarkStart w:id="67" w:name="_Toc400690530"/>
       <w:r>
         <w:t>Client Table: Update the data for a given record</w:t>
       </w:r>
-      <w:bookmarkEnd w:id="66"/>
+      <w:bookmarkEnd w:id="67"/>
       <w:r>
         <w:fldChar w:fldCharType="end"/>
       </w:r>
@@ -25425,8 +26318,8 @@
           <w:numId w:val="26"/>
         </w:numPr>
       </w:pPr>
-      <w:bookmarkStart w:id="67" w:name="_Toc400690531"/>
-      <w:bookmarkEnd w:id="67"/>
+      <w:bookmarkStart w:id="68" w:name="_Toc400690531"/>
+      <w:bookmarkEnd w:id="68"/>
     </w:p>
     <w:p>
       <w:pPr>
@@ -25449,7 +26342,39 @@
         <w:ind w:left="360"/>
       </w:pPr>
       <w:r>
-        <w:t>INSERT INTO client (username, firstName, surname, dob, isMale, isCarer, email)</w:t>
+        <w:t xml:space="preserve">INSERT INTO client (username, </w:t>
+      </w:r>
+      <w:proofErr w:type="spellStart"/>
+      <w:r>
+        <w:t>firstName</w:t>
+      </w:r>
+      <w:proofErr w:type="spellEnd"/>
+      <w:r>
+        <w:t xml:space="preserve">, surname, </w:t>
+      </w:r>
+      <w:proofErr w:type="gramStart"/>
+      <w:r>
+        <w:t>dob</w:t>
+      </w:r>
+      <w:proofErr w:type="gramEnd"/>
+      <w:r>
+        <w:t xml:space="preserve">, </w:t>
+      </w:r>
+      <w:proofErr w:type="spellStart"/>
+      <w:r>
+        <w:t>isMale</w:t>
+      </w:r>
+      <w:proofErr w:type="spellEnd"/>
+      <w:r>
+        <w:t xml:space="preserve">, </w:t>
+      </w:r>
+      <w:proofErr w:type="spellStart"/>
+      <w:r>
+        <w:t>isCarer</w:t>
+      </w:r>
+      <w:proofErr w:type="spellEnd"/>
+      <w:r>
+        <w:t>, email)</w:t>
       </w:r>
     </w:p>
     <w:p>
@@ -25511,7 +26436,15 @@
         <w:ind w:left="360"/>
       </w:pPr>
       <w:r>
-        <w:t>SET username = ‘testingUpdate’</w:t>
+        <w:t>SET username = ‘</w:t>
+      </w:r>
+      <w:proofErr w:type="spellStart"/>
+      <w:r>
+        <w:t>testingUpdate</w:t>
+      </w:r>
+      <w:proofErr w:type="spellEnd"/>
+      <w:r>
+        <w:t>’</w:t>
       </w:r>
     </w:p>
     <w:p>
@@ -25537,8 +26470,8 @@
           <w:numId w:val="26"/>
         </w:numPr>
       </w:pPr>
-      <w:bookmarkStart w:id="68" w:name="_Toc400690532"/>
-      <w:bookmarkEnd w:id="68"/>
+      <w:bookmarkStart w:id="69" w:name="_Toc400690532"/>
+      <w:bookmarkEnd w:id="69"/>
     </w:p>
     <w:p>
       <w:pPr>
@@ -25561,7 +26494,39 @@
         <w:ind w:left="360"/>
       </w:pPr>
       <w:r>
-        <w:t>INSERT INTO client (username, firstName, surname, dob, isMale, isCarer, email)</w:t>
+        <w:t xml:space="preserve">INSERT INTO client (username, </w:t>
+      </w:r>
+      <w:proofErr w:type="spellStart"/>
+      <w:r>
+        <w:t>firstName</w:t>
+      </w:r>
+      <w:proofErr w:type="spellEnd"/>
+      <w:r>
+        <w:t xml:space="preserve">, surname, </w:t>
+      </w:r>
+      <w:proofErr w:type="gramStart"/>
+      <w:r>
+        <w:t>dob</w:t>
+      </w:r>
+      <w:proofErr w:type="gramEnd"/>
+      <w:r>
+        <w:t xml:space="preserve">, </w:t>
+      </w:r>
+      <w:proofErr w:type="spellStart"/>
+      <w:r>
+        <w:t>isMale</w:t>
+      </w:r>
+      <w:proofErr w:type="spellEnd"/>
+      <w:r>
+        <w:t xml:space="preserve">, </w:t>
+      </w:r>
+      <w:proofErr w:type="spellStart"/>
+      <w:r>
+        <w:t>isCarer</w:t>
+      </w:r>
+      <w:proofErr w:type="spellEnd"/>
+      <w:r>
+        <w:t>, email)</w:t>
       </w:r>
     </w:p>
     <w:p>
@@ -25618,7 +26583,23 @@
         <w:ind w:left="360"/>
       </w:pPr>
       <w:r>
-        <w:t>SET firstName = ‘testingFirstName’</w:t>
+        <w:t xml:space="preserve">SET </w:t>
+      </w:r>
+      <w:proofErr w:type="spellStart"/>
+      <w:r>
+        <w:t>firstName</w:t>
+      </w:r>
+      <w:proofErr w:type="spellEnd"/>
+      <w:r>
+        <w:t xml:space="preserve"> = ‘</w:t>
+      </w:r>
+      <w:proofErr w:type="spellStart"/>
+      <w:r>
+        <w:t>testingFirstName</w:t>
+      </w:r>
+      <w:proofErr w:type="spellEnd"/>
+      <w:r>
+        <w:t>’</w:t>
       </w:r>
     </w:p>
     <w:p>
@@ -25644,8 +26625,8 @@
           <w:color w:val="4F81BD" w:themeColor="accent1"/>
         </w:rPr>
       </w:pPr>
-      <w:bookmarkStart w:id="69" w:name="_Toc400690533"/>
-      <w:bookmarkEnd w:id="69"/>
+      <w:bookmarkStart w:id="70" w:name="_Toc400690533"/>
+      <w:bookmarkEnd w:id="70"/>
     </w:p>
     <w:p>
       <w:pPr>
@@ -25668,7 +26649,39 @@
         <w:ind w:left="360"/>
       </w:pPr>
       <w:r>
-        <w:t>INSERT INTO client (username, firstName, surname, dob, isMale, isCarer, email)</w:t>
+        <w:t xml:space="preserve">INSERT INTO client (username, </w:t>
+      </w:r>
+      <w:proofErr w:type="spellStart"/>
+      <w:r>
+        <w:t>firstName</w:t>
+      </w:r>
+      <w:proofErr w:type="spellEnd"/>
+      <w:r>
+        <w:t xml:space="preserve">, surname, </w:t>
+      </w:r>
+      <w:proofErr w:type="gramStart"/>
+      <w:r>
+        <w:t>dob</w:t>
+      </w:r>
+      <w:proofErr w:type="gramEnd"/>
+      <w:r>
+        <w:t xml:space="preserve">, </w:t>
+      </w:r>
+      <w:proofErr w:type="spellStart"/>
+      <w:r>
+        <w:t>isMale</w:t>
+      </w:r>
+      <w:proofErr w:type="spellEnd"/>
+      <w:r>
+        <w:t xml:space="preserve">, </w:t>
+      </w:r>
+      <w:proofErr w:type="spellStart"/>
+      <w:r>
+        <w:t>isCarer</w:t>
+      </w:r>
+      <w:proofErr w:type="spellEnd"/>
+      <w:r>
+        <w:t>, email)</w:t>
       </w:r>
     </w:p>
     <w:p>
@@ -25725,7 +26738,15 @@
         <w:ind w:left="360"/>
       </w:pPr>
       <w:r>
-        <w:t>SET surname = ‘testingSurname’</w:t>
+        <w:t>SET surname = ‘</w:t>
+      </w:r>
+      <w:proofErr w:type="spellStart"/>
+      <w:r>
+        <w:t>testingSurname</w:t>
+      </w:r>
+      <w:proofErr w:type="spellEnd"/>
+      <w:r>
+        <w:t>’</w:t>
       </w:r>
     </w:p>
     <w:p>
@@ -25751,8 +26772,8 @@
           <w:numId w:val="26"/>
         </w:numPr>
       </w:pPr>
-      <w:bookmarkStart w:id="70" w:name="_Toc400690534"/>
-      <w:bookmarkEnd w:id="70"/>
+      <w:bookmarkStart w:id="71" w:name="_Toc400690534"/>
+      <w:bookmarkEnd w:id="71"/>
     </w:p>
     <w:p>
       <w:pPr>
@@ -25775,7 +26796,39 @@
         <w:ind w:left="360"/>
       </w:pPr>
       <w:r>
-        <w:t>INSERT INTO client (username, firstName, surname, dob, isMale, isCarer, email)</w:t>
+        <w:t xml:space="preserve">INSERT INTO client (username, </w:t>
+      </w:r>
+      <w:proofErr w:type="spellStart"/>
+      <w:r>
+        <w:t>firstName</w:t>
+      </w:r>
+      <w:proofErr w:type="spellEnd"/>
+      <w:r>
+        <w:t xml:space="preserve">, surname, </w:t>
+      </w:r>
+      <w:proofErr w:type="gramStart"/>
+      <w:r>
+        <w:t>dob</w:t>
+      </w:r>
+      <w:proofErr w:type="gramEnd"/>
+      <w:r>
+        <w:t xml:space="preserve">, </w:t>
+      </w:r>
+      <w:proofErr w:type="spellStart"/>
+      <w:r>
+        <w:t>isMale</w:t>
+      </w:r>
+      <w:proofErr w:type="spellEnd"/>
+      <w:r>
+        <w:t xml:space="preserve">, </w:t>
+      </w:r>
+      <w:proofErr w:type="spellStart"/>
+      <w:r>
+        <w:t>isCarer</w:t>
+      </w:r>
+      <w:proofErr w:type="spellEnd"/>
+      <w:r>
+        <w:t>, email)</w:t>
       </w:r>
     </w:p>
     <w:p>
@@ -25832,7 +26885,15 @@
         <w:ind w:left="360"/>
       </w:pPr>
       <w:r>
-        <w:t>SET dob = ‘03/03/1993’</w:t>
+        <w:t xml:space="preserve">SET </w:t>
+      </w:r>
+      <w:proofErr w:type="gramStart"/>
+      <w:r>
+        <w:t>dob</w:t>
+      </w:r>
+      <w:proofErr w:type="gramEnd"/>
+      <w:r>
+        <w:t xml:space="preserve"> = ‘03/03/1993’</w:t>
       </w:r>
     </w:p>
     <w:p>
@@ -25864,8 +26925,8 @@
           <w:numId w:val="26"/>
         </w:numPr>
       </w:pPr>
-      <w:bookmarkStart w:id="71" w:name="_Toc400690535"/>
-      <w:bookmarkEnd w:id="71"/>
+      <w:bookmarkStart w:id="72" w:name="_Toc400690535"/>
+      <w:bookmarkEnd w:id="72"/>
     </w:p>
     <w:p>
       <w:pPr>
@@ -25888,7 +26949,39 @@
         <w:ind w:left="360"/>
       </w:pPr>
       <w:r>
-        <w:t>INSERT INTO client (username, firstName, surname, dob, isMale, isCarer, email)</w:t>
+        <w:t xml:space="preserve">INSERT INTO client (username, </w:t>
+      </w:r>
+      <w:proofErr w:type="spellStart"/>
+      <w:r>
+        <w:t>firstName</w:t>
+      </w:r>
+      <w:proofErr w:type="spellEnd"/>
+      <w:r>
+        <w:t xml:space="preserve">, surname, </w:t>
+      </w:r>
+      <w:proofErr w:type="gramStart"/>
+      <w:r>
+        <w:t>dob</w:t>
+      </w:r>
+      <w:proofErr w:type="gramEnd"/>
+      <w:r>
+        <w:t xml:space="preserve">, </w:t>
+      </w:r>
+      <w:proofErr w:type="spellStart"/>
+      <w:r>
+        <w:t>isMale</w:t>
+      </w:r>
+      <w:proofErr w:type="spellEnd"/>
+      <w:r>
+        <w:t xml:space="preserve">, </w:t>
+      </w:r>
+      <w:proofErr w:type="spellStart"/>
+      <w:r>
+        <w:t>isCarer</w:t>
+      </w:r>
+      <w:proofErr w:type="spellEnd"/>
+      <w:r>
+        <w:t>, email)</w:t>
       </w:r>
     </w:p>
     <w:p>
@@ -25945,7 +27038,15 @@
         <w:ind w:left="360"/>
       </w:pPr>
       <w:r>
-        <w:t>SET isMale = FALSE</w:t>
+        <w:t xml:space="preserve">SET </w:t>
+      </w:r>
+      <w:proofErr w:type="spellStart"/>
+      <w:r>
+        <w:t>isMale</w:t>
+      </w:r>
+      <w:proofErr w:type="spellEnd"/>
+      <w:r>
+        <w:t xml:space="preserve"> = FALSE</w:t>
       </w:r>
     </w:p>
     <w:p>
@@ -25971,8 +27072,8 @@
           <w:numId w:val="26"/>
         </w:numPr>
       </w:pPr>
-      <w:bookmarkStart w:id="72" w:name="_Toc400690536"/>
-      <w:bookmarkEnd w:id="72"/>
+      <w:bookmarkStart w:id="73" w:name="_Toc400690536"/>
+      <w:bookmarkEnd w:id="73"/>
     </w:p>
     <w:p>
       <w:pPr>
@@ -25995,7 +27096,39 @@
         <w:ind w:left="360"/>
       </w:pPr>
       <w:r>
-        <w:t>INSERT INTO client (username, firstName, surname, dob, isMale, isCarer, email)</w:t>
+        <w:t xml:space="preserve">INSERT INTO client (username, </w:t>
+      </w:r>
+      <w:proofErr w:type="spellStart"/>
+      <w:r>
+        <w:t>firstName</w:t>
+      </w:r>
+      <w:proofErr w:type="spellEnd"/>
+      <w:r>
+        <w:t xml:space="preserve">, surname, </w:t>
+      </w:r>
+      <w:proofErr w:type="gramStart"/>
+      <w:r>
+        <w:t>dob</w:t>
+      </w:r>
+      <w:proofErr w:type="gramEnd"/>
+      <w:r>
+        <w:t xml:space="preserve">, </w:t>
+      </w:r>
+      <w:proofErr w:type="spellStart"/>
+      <w:r>
+        <w:t>isMale</w:t>
+      </w:r>
+      <w:proofErr w:type="spellEnd"/>
+      <w:r>
+        <w:t xml:space="preserve">, </w:t>
+      </w:r>
+      <w:proofErr w:type="spellStart"/>
+      <w:r>
+        <w:t>isCarer</w:t>
+      </w:r>
+      <w:proofErr w:type="spellEnd"/>
+      <w:r>
+        <w:t>, email)</w:t>
       </w:r>
     </w:p>
     <w:p>
@@ -26052,7 +27185,15 @@
         <w:ind w:left="360"/>
       </w:pPr>
       <w:r>
-        <w:t>SET isCarer = FALSE</w:t>
+        <w:t xml:space="preserve">SET </w:t>
+      </w:r>
+      <w:proofErr w:type="spellStart"/>
+      <w:r>
+        <w:t>isCarer</w:t>
+      </w:r>
+      <w:proofErr w:type="spellEnd"/>
+      <w:r>
+        <w:t xml:space="preserve"> = FALSE</w:t>
       </w:r>
     </w:p>
     <w:p>
@@ -26078,8 +27219,8 @@
           <w:numId w:val="26"/>
         </w:numPr>
       </w:pPr>
-      <w:bookmarkStart w:id="73" w:name="_Toc400690537"/>
-      <w:bookmarkEnd w:id="73"/>
+      <w:bookmarkStart w:id="74" w:name="_Toc400690537"/>
+      <w:bookmarkEnd w:id="74"/>
     </w:p>
     <w:p>
       <w:pPr>
@@ -26102,7 +27243,39 @@
         <w:ind w:left="360"/>
       </w:pPr>
       <w:r>
-        <w:t>INSERT INTO client (username, firstName, surname, dob, isMale, isCarer, email)</w:t>
+        <w:t xml:space="preserve">INSERT INTO client (username, </w:t>
+      </w:r>
+      <w:proofErr w:type="spellStart"/>
+      <w:r>
+        <w:t>firstName</w:t>
+      </w:r>
+      <w:proofErr w:type="spellEnd"/>
+      <w:r>
+        <w:t xml:space="preserve">, surname, </w:t>
+      </w:r>
+      <w:proofErr w:type="gramStart"/>
+      <w:r>
+        <w:t>dob</w:t>
+      </w:r>
+      <w:proofErr w:type="gramEnd"/>
+      <w:r>
+        <w:t xml:space="preserve">, </w:t>
+      </w:r>
+      <w:proofErr w:type="spellStart"/>
+      <w:r>
+        <w:t>isMale</w:t>
+      </w:r>
+      <w:proofErr w:type="spellEnd"/>
+      <w:r>
+        <w:t xml:space="preserve">, </w:t>
+      </w:r>
+      <w:proofErr w:type="spellStart"/>
+      <w:r>
+        <w:t>isCarer</w:t>
+      </w:r>
+      <w:proofErr w:type="spellEnd"/>
+      <w:r>
+        <w:t>, email)</w:t>
       </w:r>
     </w:p>
     <w:p>
@@ -26193,8 +27366,8 @@
           <w:numId w:val="26"/>
         </w:numPr>
       </w:pPr>
-      <w:bookmarkStart w:id="74" w:name="_Toc400690538"/>
-      <w:bookmarkEnd w:id="74"/>
+      <w:bookmarkStart w:id="75" w:name="_Toc400690538"/>
+      <w:bookmarkEnd w:id="75"/>
     </w:p>
     <w:p>
       <w:pPr>
@@ -26311,8 +27484,8 @@
           <w:numId w:val="26"/>
         </w:numPr>
       </w:pPr>
-      <w:bookmarkStart w:id="75" w:name="_Toc400690539"/>
-      <w:bookmarkEnd w:id="75"/>
+      <w:bookmarkStart w:id="76" w:name="_Toc400690539"/>
+      <w:bookmarkEnd w:id="76"/>
     </w:p>
     <w:p>
       <w:pPr>
@@ -26390,7 +27563,15 @@
         <w:ind w:left="360"/>
       </w:pPr>
       <w:r>
-        <w:t>SET accountLocked = TRUE</w:t>
+        <w:t xml:space="preserve">SET </w:t>
+      </w:r>
+      <w:proofErr w:type="spellStart"/>
+      <w:r>
+        <w:t>accountLocked</w:t>
+      </w:r>
+      <w:proofErr w:type="spellEnd"/>
+      <w:r>
+        <w:t xml:space="preserve"> = TRUE</w:t>
       </w:r>
     </w:p>
     <w:p>
@@ -26425,11 +27606,11 @@
       <w:r>
         <w:fldChar w:fldCharType="separate"/>
       </w:r>
-      <w:bookmarkStart w:id="76" w:name="_Toc400690540"/>
+      <w:bookmarkStart w:id="77" w:name="_Toc400690540"/>
       <w:r>
         <w:t>Password Table: Inserting legitimate data into the password table</w:t>
       </w:r>
-      <w:bookmarkEnd w:id="76"/>
+      <w:bookmarkEnd w:id="77"/>
       <w:r>
         <w:fldChar w:fldCharType="end"/>
       </w:r>
@@ -26442,8 +27623,8 @@
           <w:numId w:val="26"/>
         </w:numPr>
       </w:pPr>
-      <w:bookmarkStart w:id="77" w:name="_Toc400690541"/>
-      <w:bookmarkEnd w:id="77"/>
+      <w:bookmarkStart w:id="78" w:name="_Toc400690541"/>
+      <w:bookmarkEnd w:id="78"/>
     </w:p>
     <w:p>
       <w:pPr>
@@ -26451,7 +27632,39 @@
         <w:ind w:left="360"/>
       </w:pPr>
       <w:r>
-        <w:t>INSERT INTO client (username, firstName, surname, dob, isMale, isCarer, email)</w:t>
+        <w:t xml:space="preserve">INSERT INTO client (username, </w:t>
+      </w:r>
+      <w:proofErr w:type="spellStart"/>
+      <w:r>
+        <w:t>firstName</w:t>
+      </w:r>
+      <w:proofErr w:type="spellEnd"/>
+      <w:r>
+        <w:t xml:space="preserve">, surname, </w:t>
+      </w:r>
+      <w:proofErr w:type="gramStart"/>
+      <w:r>
+        <w:t>dob</w:t>
+      </w:r>
+      <w:proofErr w:type="gramEnd"/>
+      <w:r>
+        <w:t xml:space="preserve">, </w:t>
+      </w:r>
+      <w:proofErr w:type="spellStart"/>
+      <w:r>
+        <w:t>isMale</w:t>
+      </w:r>
+      <w:proofErr w:type="spellEnd"/>
+      <w:r>
+        <w:t xml:space="preserve">, </w:t>
+      </w:r>
+      <w:proofErr w:type="spellStart"/>
+      <w:r>
+        <w:t>isCarer</w:t>
+      </w:r>
+      <w:proofErr w:type="spellEnd"/>
+      <w:r>
+        <w:t>, email)</w:t>
       </w:r>
     </w:p>
     <w:p>
@@ -26484,7 +27697,23 @@
         <w:t xml:space="preserve">INSERT INTO uq8LnAWi7D (username, </w:t>
       </w:r>
       <w:r>
-        <w:t>password, isCurrent, expiryDate)</w:t>
+        <w:t xml:space="preserve">password, </w:t>
+      </w:r>
+      <w:proofErr w:type="spellStart"/>
+      <w:r>
+        <w:t>isCurrent</w:t>
+      </w:r>
+      <w:proofErr w:type="spellEnd"/>
+      <w:r>
+        <w:t xml:space="preserve">, </w:t>
+      </w:r>
+      <w:proofErr w:type="spellStart"/>
+      <w:r>
+        <w:t>expiryDate</w:t>
+      </w:r>
+      <w:proofErr w:type="spellEnd"/>
+      <w:r>
+        <w:t>)</w:t>
       </w:r>
     </w:p>
     <w:p>
@@ -26553,11 +27782,11 @@
       <w:r>
         <w:fldChar w:fldCharType="separate"/>
       </w:r>
-      <w:bookmarkStart w:id="78" w:name="_Toc400690542"/>
+      <w:bookmarkStart w:id="79" w:name="_Toc400690542"/>
       <w:r>
         <w:t>Password Table: Inserting illegitimate data into the password table</w:t>
       </w:r>
-      <w:bookmarkEnd w:id="78"/>
+      <w:bookmarkEnd w:id="79"/>
       <w:r>
         <w:fldChar w:fldCharType="end"/>
       </w:r>
@@ -26578,7 +27807,23 @@
         <w:ind w:left="360"/>
       </w:pPr>
       <w:r>
-        <w:t>INSERT INTO uq8LnAWi7D (username, password, isCurrent, expiryDate)</w:t>
+        <w:t xml:space="preserve">INSERT INTO uq8LnAWi7D (username, password, </w:t>
+      </w:r>
+      <w:proofErr w:type="spellStart"/>
+      <w:r>
+        <w:t>isCurrent</w:t>
+      </w:r>
+      <w:proofErr w:type="spellEnd"/>
+      <w:r>
+        <w:t xml:space="preserve">, </w:t>
+      </w:r>
+      <w:proofErr w:type="spellStart"/>
+      <w:r>
+        <w:t>expiryDate</w:t>
+      </w:r>
+      <w:proofErr w:type="spellEnd"/>
+      <w:r>
+        <w:t>)</w:t>
       </w:r>
     </w:p>
     <w:p>
@@ -26604,8 +27849,8 @@
           <w:numId w:val="26"/>
         </w:numPr>
       </w:pPr>
-      <w:bookmarkStart w:id="79" w:name="_Toc400690543"/>
-      <w:bookmarkEnd w:id="79"/>
+      <w:bookmarkStart w:id="80" w:name="_Toc400690543"/>
+      <w:bookmarkEnd w:id="80"/>
     </w:p>
     <w:p>
       <w:pPr>
@@ -26619,7 +27864,23 @@
         <w:t>name</w:t>
       </w:r>
       <w:r>
-        <w:t>, password, isCurrent, expiryDate)</w:t>
+        <w:t xml:space="preserve">, password, </w:t>
+      </w:r>
+      <w:proofErr w:type="spellStart"/>
+      <w:r>
+        <w:t>isCurrent</w:t>
+      </w:r>
+      <w:proofErr w:type="spellEnd"/>
+      <w:r>
+        <w:t xml:space="preserve">, </w:t>
+      </w:r>
+      <w:proofErr w:type="spellStart"/>
+      <w:r>
+        <w:t>expiryDate</w:t>
+      </w:r>
+      <w:proofErr w:type="spellEnd"/>
+      <w:r>
+        <w:t>)</w:t>
       </w:r>
     </w:p>
     <w:p>
@@ -26628,7 +27889,15 @@
         <w:ind w:left="360"/>
       </w:pPr>
       <w:r>
-        <w:t>VALUES (‘notInTable’</w:t>
+        <w:t>VALUES (‘</w:t>
+      </w:r>
+      <w:proofErr w:type="spellStart"/>
+      <w:r>
+        <w:t>notInTable</w:t>
+      </w:r>
+      <w:proofErr w:type="spellEnd"/>
+      <w:r>
+        <w:t>’</w:t>
       </w:r>
       <w:r>
         <w:t>,</w:t>
@@ -26669,8 +27938,8 @@
           <w:numId w:val="26"/>
         </w:numPr>
       </w:pPr>
-      <w:bookmarkStart w:id="80" w:name="_Toc400690544"/>
-      <w:bookmarkEnd w:id="80"/>
+      <w:bookmarkStart w:id="81" w:name="_Toc400690544"/>
+      <w:bookmarkEnd w:id="81"/>
     </w:p>
     <w:p>
       <w:pPr>
@@ -26678,7 +27947,23 @@
         <w:ind w:left="360"/>
       </w:pPr>
       <w:r>
-        <w:t>INSERT INTO uq8LnAWi7D (username, password, isCurrent, expiryDate)</w:t>
+        <w:t xml:space="preserve">INSERT INTO uq8LnAWi7D (username, password, </w:t>
+      </w:r>
+      <w:proofErr w:type="spellStart"/>
+      <w:r>
+        <w:t>isCurrent</w:t>
+      </w:r>
+      <w:proofErr w:type="spellEnd"/>
+      <w:r>
+        <w:t xml:space="preserve">, </w:t>
+      </w:r>
+      <w:proofErr w:type="spellStart"/>
+      <w:r>
+        <w:t>expiryDate</w:t>
+      </w:r>
+      <w:proofErr w:type="spellEnd"/>
+      <w:r>
+        <w:t>)</w:t>
       </w:r>
     </w:p>
     <w:p>
@@ -26722,8 +28007,8 @@
           <w:numId w:val="26"/>
         </w:numPr>
       </w:pPr>
-      <w:bookmarkStart w:id="81" w:name="_Toc400690545"/>
-      <w:bookmarkEnd w:id="81"/>
+      <w:bookmarkStart w:id="82" w:name="_Toc400690545"/>
+      <w:bookmarkEnd w:id="82"/>
     </w:p>
     <w:p>
       <w:pPr>
@@ -26731,7 +28016,23 @@
         <w:ind w:left="360"/>
       </w:pPr>
       <w:r>
-        <w:t>INSERT INTO uq8LnAWi7D (username, password, isCurrent, expiryDate)</w:t>
+        <w:t xml:space="preserve">INSERT INTO uq8LnAWi7D (username, password, </w:t>
+      </w:r>
+      <w:proofErr w:type="spellStart"/>
+      <w:r>
+        <w:t>isCurrent</w:t>
+      </w:r>
+      <w:proofErr w:type="spellEnd"/>
+      <w:r>
+        <w:t xml:space="preserve">, </w:t>
+      </w:r>
+      <w:proofErr w:type="spellStart"/>
+      <w:r>
+        <w:t>expiryDate</w:t>
+      </w:r>
+      <w:proofErr w:type="spellEnd"/>
+      <w:r>
+        <w:t>)</w:t>
       </w:r>
     </w:p>
     <w:p>
@@ -26745,8 +28046,13 @@
       <w:r>
         <w:t xml:space="preserve">, </w:t>
       </w:r>
-      <w:r>
-        <w:t xml:space="preserve">‘password’ , </w:t>
+      <w:proofErr w:type="gramStart"/>
+      <w:r>
+        <w:t>‘password’ ,</w:t>
+      </w:r>
+      <w:proofErr w:type="gramEnd"/>
+      <w:r>
+        <w:t xml:space="preserve"> </w:t>
       </w:r>
       <w:r>
         <w:t>‘</w:t>
@@ -26784,8 +28090,8 @@
           <w:numId w:val="26"/>
         </w:numPr>
       </w:pPr>
-      <w:bookmarkStart w:id="82" w:name="_Toc400690546"/>
-      <w:bookmarkEnd w:id="82"/>
+      <w:bookmarkStart w:id="83" w:name="_Toc400690546"/>
+      <w:bookmarkEnd w:id="83"/>
     </w:p>
     <w:p>
       <w:pPr>
@@ -26793,7 +28099,23 @@
         <w:ind w:left="360"/>
       </w:pPr>
       <w:r>
-        <w:t>INSERT INTO uq8LnAWi7D (username, password, isCurrent, expiryDate)</w:t>
+        <w:t xml:space="preserve">INSERT INTO uq8LnAWi7D (username, password, </w:t>
+      </w:r>
+      <w:proofErr w:type="spellStart"/>
+      <w:r>
+        <w:t>isCurrent</w:t>
+      </w:r>
+      <w:proofErr w:type="spellEnd"/>
+      <w:r>
+        <w:t xml:space="preserve">, </w:t>
+      </w:r>
+      <w:proofErr w:type="spellStart"/>
+      <w:r>
+        <w:t>expiryDate</w:t>
+      </w:r>
+      <w:proofErr w:type="spellEnd"/>
+      <w:r>
+        <w:t>)</w:t>
       </w:r>
     </w:p>
     <w:p>
@@ -26850,7 +28172,23 @@
         <w:ind w:left="360"/>
       </w:pPr>
       <w:r>
-        <w:t>INSERT INTO uq8LnAWi7D (username, password, isCurrent, expiryDate)</w:t>
+        <w:t xml:space="preserve">INSERT INTO uq8LnAWi7D (username, password, </w:t>
+      </w:r>
+      <w:proofErr w:type="spellStart"/>
+      <w:r>
+        <w:t>isCurrent</w:t>
+      </w:r>
+      <w:proofErr w:type="spellEnd"/>
+      <w:r>
+        <w:t xml:space="preserve">, </w:t>
+      </w:r>
+      <w:proofErr w:type="spellStart"/>
+      <w:r>
+        <w:t>expiryDate</w:t>
+      </w:r>
+      <w:proofErr w:type="spellEnd"/>
+      <w:r>
+        <w:t>)</w:t>
       </w:r>
     </w:p>
     <w:p>
@@ -26883,7 +28221,23 @@
         <w:ind w:left="360"/>
       </w:pPr>
       <w:r>
-        <w:t>INSERT INTO uq8LnAWi7D (username, password, isCurrent, expiryDate)</w:t>
+        <w:t xml:space="preserve">INSERT INTO uq8LnAWi7D (username, password, </w:t>
+      </w:r>
+      <w:proofErr w:type="spellStart"/>
+      <w:r>
+        <w:t>isCurrent</w:t>
+      </w:r>
+      <w:proofErr w:type="spellEnd"/>
+      <w:r>
+        <w:t xml:space="preserve">, </w:t>
+      </w:r>
+      <w:proofErr w:type="spellStart"/>
+      <w:r>
+        <w:t>expiryDate</w:t>
+      </w:r>
+      <w:proofErr w:type="spellEnd"/>
+      <w:r>
+        <w:t>)</w:t>
       </w:r>
     </w:p>
     <w:p>
@@ -26892,7 +28246,15 @@
         <w:ind w:left="360"/>
       </w:pPr>
       <w:r>
-        <w:t xml:space="preserve">VALUES (‘testtesttesttesttesttestte’, ‘password’, TRUE, ‘test’); </w:t>
+        <w:t>VALUES (‘</w:t>
+      </w:r>
+      <w:proofErr w:type="spellStart"/>
+      <w:r>
+        <w:t>testtesttesttesttesttestte</w:t>
+      </w:r>
+      <w:proofErr w:type="spellEnd"/>
+      <w:r>
+        <w:t xml:space="preserve">’, ‘password’, TRUE, ‘test’); </w:t>
       </w:r>
     </w:p>
     <w:p>
@@ -26924,11 +28286,11 @@
       <w:r>
         <w:fldChar w:fldCharType="separate"/>
       </w:r>
-      <w:bookmarkStart w:id="83" w:name="_Toc400690547"/>
+      <w:bookmarkStart w:id="84" w:name="_Toc400690547"/>
       <w:r>
         <w:t>Password Table: Deleting records from the password table</w:t>
       </w:r>
-      <w:bookmarkEnd w:id="83"/>
+      <w:bookmarkEnd w:id="84"/>
       <w:r>
         <w:fldChar w:fldCharType="end"/>
       </w:r>
@@ -26941,8 +28303,8 @@
           <w:numId w:val="26"/>
         </w:numPr>
       </w:pPr>
-      <w:bookmarkStart w:id="84" w:name="_Toc400690548"/>
-      <w:bookmarkEnd w:id="84"/>
+      <w:bookmarkStart w:id="85" w:name="_Toc400690548"/>
+      <w:bookmarkEnd w:id="85"/>
     </w:p>
     <w:p>
       <w:pPr>
@@ -26965,7 +28327,39 @@
         <w:ind w:left="360"/>
       </w:pPr>
       <w:r>
-        <w:t>INSERT INTO client (username, firstName, surname, dob, isMale, isCarer, email)</w:t>
+        <w:t xml:space="preserve">INSERT INTO client (username, </w:t>
+      </w:r>
+      <w:proofErr w:type="spellStart"/>
+      <w:r>
+        <w:t>firstName</w:t>
+      </w:r>
+      <w:proofErr w:type="spellEnd"/>
+      <w:r>
+        <w:t xml:space="preserve">, surname, </w:t>
+      </w:r>
+      <w:proofErr w:type="gramStart"/>
+      <w:r>
+        <w:t>dob</w:t>
+      </w:r>
+      <w:proofErr w:type="gramEnd"/>
+      <w:r>
+        <w:t xml:space="preserve">, </w:t>
+      </w:r>
+      <w:proofErr w:type="spellStart"/>
+      <w:r>
+        <w:t>isMale</w:t>
+      </w:r>
+      <w:proofErr w:type="spellEnd"/>
+      <w:r>
+        <w:t xml:space="preserve">, </w:t>
+      </w:r>
+      <w:proofErr w:type="spellStart"/>
+      <w:r>
+        <w:t>isCarer</w:t>
+      </w:r>
+      <w:proofErr w:type="spellEnd"/>
+      <w:r>
+        <w:t>, email)</w:t>
       </w:r>
     </w:p>
     <w:p>
@@ -26994,8 +28388,6 @@
       <w:r>
         <w:t>‘test’, ’01/01/2001’, TRUE, TRUE, ’test@test.com’);</w:t>
       </w:r>
-      <w:bookmarkStart w:id="85" w:name="_GoBack"/>
-      <w:bookmarkEnd w:id="85"/>
     </w:p>
     <w:p>
       <w:pPr>
@@ -27009,7 +28401,23 @@
         <w:t xml:space="preserve">uq8LnAWi7D </w:t>
       </w:r>
       <w:r>
-        <w:t>(username, password, isCurrent, expiryDate)</w:t>
+        <w:t xml:space="preserve">(username, password, </w:t>
+      </w:r>
+      <w:proofErr w:type="spellStart"/>
+      <w:r>
+        <w:t>isCurrent</w:t>
+      </w:r>
+      <w:proofErr w:type="spellEnd"/>
+      <w:r>
+        <w:t xml:space="preserve">, </w:t>
+      </w:r>
+      <w:proofErr w:type="spellStart"/>
+      <w:r>
+        <w:t>expiryDate</w:t>
+      </w:r>
+      <w:proofErr w:type="spellEnd"/>
+      <w:r>
+        <w:t>)</w:t>
       </w:r>
     </w:p>
     <w:p>
@@ -27154,7 +28562,39 @@
         <w:ind w:left="360"/>
       </w:pPr>
       <w:r>
-        <w:t>INSERT INTO client (username, firstName, surname, dob, isMale, isCarer, email)</w:t>
+        <w:t xml:space="preserve">INSERT INTO client (username, </w:t>
+      </w:r>
+      <w:proofErr w:type="spellStart"/>
+      <w:r>
+        <w:t>firstName</w:t>
+      </w:r>
+      <w:proofErr w:type="spellEnd"/>
+      <w:r>
+        <w:t xml:space="preserve">, surname, </w:t>
+      </w:r>
+      <w:proofErr w:type="gramStart"/>
+      <w:r>
+        <w:t>dob</w:t>
+      </w:r>
+      <w:proofErr w:type="gramEnd"/>
+      <w:r>
+        <w:t xml:space="preserve">, </w:t>
+      </w:r>
+      <w:proofErr w:type="spellStart"/>
+      <w:r>
+        <w:t>isMale</w:t>
+      </w:r>
+      <w:proofErr w:type="spellEnd"/>
+      <w:r>
+        <w:t xml:space="preserve">, </w:t>
+      </w:r>
+      <w:proofErr w:type="spellStart"/>
+      <w:r>
+        <w:t>isCarer</w:t>
+      </w:r>
+      <w:proofErr w:type="spellEnd"/>
+      <w:r>
+        <w:t>, email)</w:t>
       </w:r>
     </w:p>
     <w:p>
@@ -27184,7 +28624,23 @@
         <w:ind w:left="360"/>
       </w:pPr>
       <w:r>
-        <w:t>INSERT INTO uq8LnAWi7D (username, password, isCurrent, expiryDate)</w:t>
+        <w:t xml:space="preserve">INSERT INTO uq8LnAWi7D (username, password, </w:t>
+      </w:r>
+      <w:proofErr w:type="spellStart"/>
+      <w:r>
+        <w:t>isCurrent</w:t>
+      </w:r>
+      <w:proofErr w:type="spellEnd"/>
+      <w:r>
+        <w:t xml:space="preserve">, </w:t>
+      </w:r>
+      <w:proofErr w:type="spellStart"/>
+      <w:r>
+        <w:t>expiryDate</w:t>
+      </w:r>
+      <w:proofErr w:type="spellEnd"/>
+      <w:r>
+        <w:t>)</w:t>
       </w:r>
     </w:p>
     <w:p>
@@ -27330,7 +28786,7 @@
           <w:rPr>
             <w:noProof/>
           </w:rPr>
-          <w:t>50</w:t>
+          <w:t>37</w:t>
         </w:r>
         <w:r>
           <w:rPr>
@@ -40978,7 +42434,7 @@
 </file>
 
 <file path=customXml/itemProps1.xml><?xml version="1.0" encoding="utf-8"?>
-<ds:datastoreItem xmlns:ds="http://schemas.openxmlformats.org/officeDocument/2006/customXml" ds:itemID="{8FE2E730-5509-4059-BBC7-CF6E93B34EBA}">
+<ds:datastoreItem xmlns:ds="http://schemas.openxmlformats.org/officeDocument/2006/customXml" ds:itemID="{BF9C6154-3E3B-4781-926F-DD9D43DCAFD2}">
   <ds:schemaRefs>
     <ds:schemaRef ds:uri="http://schemas.openxmlformats.org/officeDocument/2006/bibliography"/>
   </ds:schemaRefs>

</xml_diff>